<commit_message>
Updated syllabus with course docs
</commit_message>
<xml_diff>
--- a/Rust499_Syllabus.docx
+++ b/Rust499_Syllabus.docx
@@ -115,7 +115,7 @@
         <w:spacing w:line="360" w:lineRule="auto"/>
         <w:rPr>
           <w:rFonts w:ascii="Times New Roman" w:eastAsiaTheme="majorEastAsia" w:hAnsi="Times New Roman" w:cs="Times New Roman"/>
-          <w:color w:val="FF0000"/>
+          <w:color w:val="000000" w:themeColor="text1"/>
         </w:rPr>
       </w:pPr>
       <w:r>
@@ -137,14 +137,68 @@
         <w:rPr>
           <w:rFonts w:ascii="Times New Roman" w:eastAsiaTheme="majorEastAsia" w:hAnsi="Times New Roman" w:cs="Times New Roman"/>
         </w:rPr>
-        <w:t xml:space="preserve"> document which is available </w:t>
+        <w:t xml:space="preserve"> document </w:t>
       </w:r>
       <w:r>
         <w:rPr>
           <w:rFonts w:ascii="Times New Roman" w:eastAsiaTheme="majorEastAsia" w:hAnsi="Times New Roman" w:cs="Times New Roman"/>
-          <w:color w:val="FF0000"/>
-        </w:rPr>
-        <w:t>FIX</w:t>
+        </w:rPr>
+        <w:t>available</w:t>
+      </w:r>
+      <w:r>
+        <w:rPr>
+          <w:rFonts w:ascii="Times New Roman" w:eastAsiaTheme="majorEastAsia" w:hAnsi="Times New Roman" w:cs="Times New Roman"/>
+          <w:color w:val="000000" w:themeColor="text1"/>
+        </w:rPr>
+        <w:t xml:space="preserve">: </w:t>
+      </w:r>
+      <w:hyperlink r:id="rId10" w:history="1">
+        <w:r>
+          <w:rPr>
+            <w:rStyle w:val="Hyperlink"/>
+            <w:rFonts w:ascii="Times New Roman" w:eastAsiaTheme="majorEastAsia" w:hAnsi="Times New Roman" w:cs="Times New Roman"/>
+          </w:rPr>
+          <w:t>https://doc.rust-lang.org/book/title-page.html</w:t>
+        </w:r>
+      </w:hyperlink>
+      <w:r>
+        <w:rPr>
+          <w:rFonts w:ascii="Times New Roman" w:eastAsiaTheme="majorEastAsia" w:hAnsi="Times New Roman" w:cs="Times New Roman"/>
+          <w:color w:val="000000" w:themeColor="text1"/>
+        </w:rPr>
+        <w:t xml:space="preserve">. It is also suggested that students reference the following (a more </w:t>
+      </w:r>
+      <w:r>
+        <w:rPr>
+          <w:rFonts w:ascii="Times New Roman" w:eastAsiaTheme="majorEastAsia" w:hAnsi="Times New Roman" w:cs="Times New Roman"/>
+          <w:i/>
+          <w:iCs/>
+          <w:color w:val="000000" w:themeColor="text1"/>
+        </w:rPr>
+        <w:t>gentle</w:t>
+      </w:r>
+      <w:r>
+        <w:rPr>
+          <w:rFonts w:ascii="Times New Roman" w:eastAsiaTheme="majorEastAsia" w:hAnsi="Times New Roman" w:cs="Times New Roman"/>
+          <w:color w:val="000000" w:themeColor="text1"/>
+        </w:rPr>
+        <w:t xml:space="preserve"> introduction to Rust): </w:t>
+      </w:r>
+      <w:hyperlink r:id="rId11" w:history="1">
+        <w:r>
+          <w:rPr>
+            <w:rStyle w:val="Hyperlink"/>
+            <w:rFonts w:ascii="Times New Roman" w:eastAsiaTheme="majorEastAsia" w:hAnsi="Times New Roman" w:cs="Times New Roman"/>
+          </w:rPr>
+          <w:t>https://stevedonovan.github.io/rust-gentle-intro/</w:t>
+        </w:r>
+      </w:hyperlink>
+      <w:r>
+        <w:rPr>
+          <w:rFonts w:ascii="Times New Roman" w:eastAsiaTheme="majorEastAsia" w:hAnsi="Times New Roman" w:cs="Times New Roman"/>
+          <w:color w:val="000000" w:themeColor="text1"/>
+        </w:rPr>
+        <w:t xml:space="preserve"> </w:t>
       </w:r>
     </w:p>
     <w:p>
@@ -237,7 +291,7 @@
         </w:rPr>
         <w:t xml:space="preserve">will teach students not only the fundamentals of programming in Rust, but also how to become a memory-safe developer. As memory safety becomes a </w:t>
       </w:r>
-      <w:hyperlink r:id="rId10" w:anchor=":~:text=By%20taking%20an%20engineering%2Dfirst,part%20to%20defend%20against%20daily" w:history="1">
+      <w:hyperlink r:id="rId12" w:anchor=":~:text=By%20taking%20an%20engineering%2Dfirst,part%20to%20defend%20against%20daily" w:history="1">
         <w:r>
           <w:rPr>
             <w:rStyle w:val="Hyperlink"/>
@@ -672,22 +726,22 @@
     </w:p>
     <w:p>
       <w:pPr>
-        <w:pStyle w:val="ListParagraph"/>
-        <w:numPr>
-          <w:ilvl w:val="0"/>
-          <w:numId w:val="8"/>
-        </w:numPr>
         <w:spacing w:line="360" w:lineRule="auto"/>
-        <w:rPr>
-          <w:rFonts w:ascii="Times New Roman" w:eastAsiaTheme="majorEastAsia" w:hAnsi="Times New Roman" w:cs="Times New Roman"/>
-          <w:b/>
-        </w:rPr>
-      </w:pPr>
-      <w:r>
         <w:rPr>
           <w:rFonts w:ascii="Times New Roman" w:eastAsiaTheme="majorEastAsia" w:hAnsi="Times New Roman" w:cs="Times New Roman"/>
           <w:b/>
           <w:color w:val="FF0000"/>
+          <w:sz w:val="21"/>
+          <w:szCs w:val="24"/>
+        </w:rPr>
+      </w:pPr>
+      <w:r>
+        <w:rPr>
+          <w:rFonts w:ascii="Times New Roman" w:eastAsiaTheme="majorEastAsia" w:hAnsi="Times New Roman" w:cs="Times New Roman"/>
+          <w:b/>
+          <w:color w:val="FF0000"/>
+          <w:sz w:val="21"/>
+          <w:szCs w:val="24"/>
         </w:rPr>
         <w:t>FIX</w:t>
       </w:r>
@@ -718,8 +772,17 @@
         <w:rPr>
           <w:rFonts w:ascii="Times New Roman" w:eastAsiaTheme="majorEastAsia" w:hAnsi="Times New Roman" w:cs="Times New Roman"/>
           <w:b/>
-        </w:rPr>
-      </w:pPr>
+          <w:color w:val="FF0000"/>
+        </w:rPr>
+      </w:pPr>
+      <w:r>
+        <w:rPr>
+          <w:rFonts w:ascii="Times New Roman" w:eastAsiaTheme="majorEastAsia" w:hAnsi="Times New Roman" w:cs="Times New Roman"/>
+          <w:b/>
+          <w:color w:val="FF0000"/>
+        </w:rPr>
+        <w:t>FIX</w:t>
+      </w:r>
     </w:p>
     <w:p>
       <w:pPr>
@@ -747,8 +810,20 @@
         <w:rPr>
           <w:rFonts w:ascii="Times New Roman" w:eastAsiaTheme="majorEastAsia" w:hAnsi="Times New Roman" w:cs="Times New Roman"/>
           <w:bCs/>
-        </w:rPr>
-      </w:pPr>
+          <w:sz w:val="21"/>
+          <w:szCs w:val="24"/>
+        </w:rPr>
+      </w:pPr>
+      <w:r>
+        <w:rPr>
+          <w:rFonts w:ascii="Times New Roman" w:eastAsiaTheme="majorEastAsia" w:hAnsi="Times New Roman" w:cs="Times New Roman"/>
+          <w:bCs/>
+          <w:sz w:val="21"/>
+          <w:szCs w:val="24"/>
+        </w:rPr>
+        <w:lastRenderedPageBreak/>
+        <w:t>You are ultimately responsible for your own learning! You are asked (but not required) to engage with the material to the best of your ability.</w:t>
+      </w:r>
     </w:p>
     <w:p>
       <w:pPr>
@@ -2109,7 +2184,7 @@
                 <w:szCs w:val="20"/>
               </w:rPr>
             </w:pPr>
-            <w:hyperlink r:id="rId11" w:history="1">
+            <w:hyperlink r:id="rId13" w:history="1">
               <w:r>
                 <w:rPr>
                   <w:rFonts w:cstheme="minorHAnsi"/>
@@ -2265,7 +2340,7 @@
                 <w:szCs w:val="20"/>
               </w:rPr>
             </w:pPr>
-            <w:hyperlink r:id="rId12" w:history="1">
+            <w:hyperlink r:id="rId14" w:history="1">
               <w:r>
                 <w:rPr>
                   <w:rFonts w:cstheme="minorHAnsi"/>
@@ -2406,374 +2481,6 @@
                 <w:szCs w:val="20"/>
               </w:rPr>
               <w:t>2.1 - 2.2</w:t>
-            </w:r>
-          </w:p>
-        </w:tc>
-        <w:tc>
-          <w:tcPr>
-            <w:tcW w:w="4590" w:type="dxa"/>
-            <w:tcBorders>
-              <w:top w:val="single" w:sz="4" w:space="0" w:color="auto"/>
-              <w:left w:val="single" w:sz="4" w:space="0" w:color="auto"/>
-              <w:bottom w:val="single" w:sz="4" w:space="0" w:color="auto"/>
-              <w:right w:val="single" w:sz="4" w:space="0" w:color="auto"/>
-            </w:tcBorders>
-            <w:shd w:val="clear" w:color="auto" w:fill="DBE5F1" w:themeFill="accent1" w:themeFillTint="33"/>
-          </w:tcPr>
-          <w:p>
-            <w:pPr>
-              <w:spacing w:after="0" w:line="240" w:lineRule="auto"/>
-              <w:rPr>
-                <w:rFonts w:cstheme="minorHAnsi"/>
-                <w:sz w:val="20"/>
-                <w:szCs w:val="20"/>
-              </w:rPr>
-            </w:pPr>
-            <w:hyperlink r:id="rId13" w:history="1">
-              <w:r>
-                <w:rPr>
-                  <w:rFonts w:cstheme="minorHAnsi"/>
-                  <w:sz w:val="20"/>
-                  <w:szCs w:val="20"/>
-                </w:rPr>
-                <w:t>Divide-and-Conquer</w:t>
-              </w:r>
-            </w:hyperlink>
-            <w:r>
-              <w:rPr>
-                <w:rFonts w:cstheme="minorHAnsi"/>
-                <w:sz w:val="20"/>
-                <w:szCs w:val="20"/>
-              </w:rPr>
-              <w:t xml:space="preserve"> - Coins Problem, Merge Sort</w:t>
-            </w:r>
-          </w:p>
-        </w:tc>
-        <w:tc>
-          <w:tcPr>
-            <w:tcW w:w="2312" w:type="dxa"/>
-            <w:tcBorders>
-              <w:top w:val="single" w:sz="4" w:space="0" w:color="auto"/>
-              <w:left w:val="single" w:sz="4" w:space="0" w:color="auto"/>
-              <w:bottom w:val="single" w:sz="4" w:space="0" w:color="auto"/>
-              <w:right w:val="single" w:sz="4" w:space="0" w:color="auto"/>
-            </w:tcBorders>
-            <w:shd w:val="clear" w:color="auto" w:fill="DBE5F1" w:themeFill="accent1" w:themeFillTint="33"/>
-            <w:hideMark/>
-          </w:tcPr>
-          <w:p>
-            <w:pPr>
-              <w:spacing w:after="0" w:line="240" w:lineRule="auto"/>
-              <w:jc w:val="center"/>
-              <w:rPr>
-                <w:rFonts w:cstheme="minorHAnsi"/>
-                <w:sz w:val="20"/>
-                <w:szCs w:val="20"/>
-              </w:rPr>
-            </w:pPr>
-            <w:r>
-              <w:rPr>
-                <w:rFonts w:cstheme="minorHAnsi"/>
-                <w:sz w:val="20"/>
-                <w:szCs w:val="20"/>
-              </w:rPr>
-              <w:t>HW2 (</w:t>
-            </w:r>
-            <w:r>
-              <w:rPr>
-                <w:rFonts w:cstheme="minorHAnsi"/>
-                <w:sz w:val="20"/>
-                <w:szCs w:val="20"/>
-              </w:rPr>
-              <w:t>25</w:t>
-            </w:r>
-            <w:r>
-              <w:rPr>
-                <w:rFonts w:cstheme="minorHAnsi"/>
-                <w:sz w:val="20"/>
-                <w:szCs w:val="20"/>
-              </w:rPr>
-              <w:t xml:space="preserve"> pts, Lsns </w:t>
-            </w:r>
-            <w:r>
-              <w:rPr>
-                <w:rFonts w:cstheme="minorHAnsi"/>
-                <w:sz w:val="20"/>
-                <w:szCs w:val="20"/>
-              </w:rPr>
-              <w:t>5-8)</w:t>
-            </w:r>
-          </w:p>
-        </w:tc>
-      </w:tr>
-      <w:tr>
-        <w:trPr>
-          <w:jc w:val="center"/>
-        </w:trPr>
-        <w:tc>
-          <w:tcPr>
-            <w:tcW w:w="492" w:type="dxa"/>
-            <w:tcBorders>
-              <w:top w:val="single" w:sz="4" w:space="0" w:color="auto"/>
-              <w:left w:val="single" w:sz="4" w:space="0" w:color="auto"/>
-              <w:bottom w:val="single" w:sz="4" w:space="0" w:color="auto"/>
-              <w:right w:val="single" w:sz="4" w:space="0" w:color="auto"/>
-            </w:tcBorders>
-            <w:shd w:val="clear" w:color="auto" w:fill="DBE5F1" w:themeFill="accent1" w:themeFillTint="33"/>
-          </w:tcPr>
-          <w:p>
-            <w:pPr>
-              <w:spacing w:after="0" w:line="240" w:lineRule="auto"/>
-              <w:jc w:val="center"/>
-              <w:rPr>
-                <w:rFonts w:cstheme="minorHAnsi"/>
-                <w:b/>
-                <w:sz w:val="20"/>
-                <w:szCs w:val="20"/>
-              </w:rPr>
-            </w:pPr>
-            <w:r>
-              <w:rPr>
-                <w:rFonts w:cstheme="minorHAnsi"/>
-                <w:b/>
-                <w:sz w:val="20"/>
-                <w:szCs w:val="20"/>
-              </w:rPr>
-              <w:t>10</w:t>
-            </w:r>
-          </w:p>
-        </w:tc>
-        <w:tc>
-          <w:tcPr>
-            <w:tcW w:w="1033" w:type="dxa"/>
-            <w:tcBorders>
-              <w:top w:val="single" w:sz="4" w:space="0" w:color="auto"/>
-              <w:left w:val="single" w:sz="4" w:space="0" w:color="auto"/>
-              <w:bottom w:val="single" w:sz="4" w:space="0" w:color="auto"/>
-              <w:right w:val="single" w:sz="4" w:space="0" w:color="auto"/>
-            </w:tcBorders>
-            <w:shd w:val="clear" w:color="auto" w:fill="DBE5F1" w:themeFill="accent1" w:themeFillTint="33"/>
-          </w:tcPr>
-          <w:p>
-            <w:pPr>
-              <w:spacing w:after="0" w:line="240" w:lineRule="auto"/>
-              <w:jc w:val="center"/>
-              <w:rPr>
-                <w:rFonts w:cstheme="minorHAnsi"/>
-                <w:sz w:val="20"/>
-                <w:szCs w:val="20"/>
-              </w:rPr>
-            </w:pPr>
-            <w:r>
-              <w:rPr>
-                <w:rFonts w:cstheme="minorHAnsi"/>
-                <w:sz w:val="20"/>
-                <w:szCs w:val="20"/>
-              </w:rPr>
-              <w:t>2/2, 5</w:t>
-            </w:r>
-          </w:p>
-        </w:tc>
-        <w:tc>
-          <w:tcPr>
-            <w:tcW w:w="990" w:type="dxa"/>
-            <w:tcBorders>
-              <w:top w:val="single" w:sz="4" w:space="0" w:color="auto"/>
-              <w:left w:val="single" w:sz="4" w:space="0" w:color="auto"/>
-              <w:bottom w:val="single" w:sz="4" w:space="0" w:color="auto"/>
-              <w:right w:val="single" w:sz="4" w:space="0" w:color="auto"/>
-            </w:tcBorders>
-            <w:shd w:val="clear" w:color="auto" w:fill="DBE5F1" w:themeFill="accent1" w:themeFillTint="33"/>
-          </w:tcPr>
-          <w:p>
-            <w:pPr>
-              <w:spacing w:after="0" w:line="240" w:lineRule="auto"/>
-              <w:jc w:val="center"/>
-              <w:rPr>
-                <w:rFonts w:cstheme="minorHAnsi"/>
-                <w:sz w:val="20"/>
-                <w:szCs w:val="20"/>
-              </w:rPr>
-            </w:pPr>
-            <w:r>
-              <w:rPr>
-                <w:rFonts w:cstheme="minorHAnsi"/>
-                <w:sz w:val="20"/>
-                <w:szCs w:val="20"/>
-              </w:rPr>
-              <w:t>2.3</w:t>
-            </w:r>
-          </w:p>
-        </w:tc>
-        <w:tc>
-          <w:tcPr>
-            <w:tcW w:w="4590" w:type="dxa"/>
-            <w:tcBorders>
-              <w:top w:val="single" w:sz="4" w:space="0" w:color="auto"/>
-              <w:left w:val="single" w:sz="4" w:space="0" w:color="auto"/>
-              <w:bottom w:val="single" w:sz="4" w:space="0" w:color="auto"/>
-              <w:right w:val="single" w:sz="4" w:space="0" w:color="auto"/>
-            </w:tcBorders>
-            <w:shd w:val="clear" w:color="auto" w:fill="DBE5F1" w:themeFill="accent1" w:themeFillTint="33"/>
-          </w:tcPr>
-          <w:p>
-            <w:pPr>
-              <w:spacing w:after="0" w:line="240" w:lineRule="auto"/>
-              <w:rPr>
-                <w:rFonts w:cstheme="minorHAnsi"/>
-                <w:sz w:val="20"/>
-                <w:szCs w:val="20"/>
-              </w:rPr>
-            </w:pPr>
-            <w:hyperlink r:id="rId14" w:history="1">
-              <w:r>
-                <w:rPr>
-                  <w:rFonts w:cstheme="minorHAnsi"/>
-                  <w:sz w:val="20"/>
-                  <w:szCs w:val="20"/>
-                </w:rPr>
-                <w:t>Divide-and-Conquer</w:t>
-              </w:r>
-            </w:hyperlink>
-            <w:r>
-              <w:rPr>
-                <w:rFonts w:cstheme="minorHAnsi"/>
-                <w:sz w:val="20"/>
-                <w:szCs w:val="20"/>
-              </w:rPr>
-              <w:t xml:space="preserve"> - Trominos</w:t>
-            </w:r>
-          </w:p>
-        </w:tc>
-        <w:tc>
-          <w:tcPr>
-            <w:tcW w:w="2312" w:type="dxa"/>
-            <w:tcBorders>
-              <w:top w:val="single" w:sz="4" w:space="0" w:color="auto"/>
-              <w:left w:val="single" w:sz="4" w:space="0" w:color="auto"/>
-              <w:bottom w:val="single" w:sz="4" w:space="0" w:color="auto"/>
-              <w:right w:val="single" w:sz="4" w:space="0" w:color="auto"/>
-            </w:tcBorders>
-            <w:shd w:val="clear" w:color="auto" w:fill="DBE5F1" w:themeFill="accent1" w:themeFillTint="33"/>
-            <w:hideMark/>
-          </w:tcPr>
-          <w:p>
-            <w:pPr>
-              <w:spacing w:after="0" w:line="240" w:lineRule="auto"/>
-              <w:jc w:val="center"/>
-              <w:rPr>
-                <w:rFonts w:cstheme="minorHAnsi"/>
-                <w:sz w:val="20"/>
-                <w:szCs w:val="20"/>
-              </w:rPr>
-            </w:pPr>
-          </w:p>
-        </w:tc>
-      </w:tr>
-      <w:tr>
-        <w:trPr>
-          <w:jc w:val="center"/>
-        </w:trPr>
-        <w:tc>
-          <w:tcPr>
-            <w:tcW w:w="492" w:type="dxa"/>
-            <w:tcBorders>
-              <w:top w:val="single" w:sz="4" w:space="0" w:color="auto"/>
-              <w:left w:val="single" w:sz="4" w:space="0" w:color="auto"/>
-              <w:bottom w:val="single" w:sz="4" w:space="0" w:color="auto"/>
-              <w:right w:val="single" w:sz="4" w:space="0" w:color="auto"/>
-            </w:tcBorders>
-            <w:shd w:val="clear" w:color="auto" w:fill="DBE5F1" w:themeFill="accent1" w:themeFillTint="33"/>
-          </w:tcPr>
-          <w:p>
-            <w:pPr>
-              <w:spacing w:after="0" w:line="240" w:lineRule="auto"/>
-              <w:jc w:val="center"/>
-              <w:rPr>
-                <w:rFonts w:cstheme="minorHAnsi"/>
-                <w:b/>
-                <w:sz w:val="20"/>
-                <w:szCs w:val="20"/>
-              </w:rPr>
-            </w:pPr>
-            <w:r>
-              <w:rPr>
-                <w:rFonts w:cstheme="minorHAnsi"/>
-                <w:b/>
-                <w:sz w:val="20"/>
-                <w:szCs w:val="20"/>
-              </w:rPr>
-              <w:t>11</w:t>
-            </w:r>
-          </w:p>
-        </w:tc>
-        <w:tc>
-          <w:tcPr>
-            <w:tcW w:w="1033" w:type="dxa"/>
-            <w:tcBorders>
-              <w:top w:val="single" w:sz="4" w:space="0" w:color="auto"/>
-              <w:left w:val="single" w:sz="4" w:space="0" w:color="auto"/>
-              <w:bottom w:val="single" w:sz="4" w:space="0" w:color="auto"/>
-              <w:right w:val="single" w:sz="4" w:space="0" w:color="auto"/>
-            </w:tcBorders>
-            <w:shd w:val="clear" w:color="auto" w:fill="DBE5F1" w:themeFill="accent1" w:themeFillTint="33"/>
-          </w:tcPr>
-          <w:p>
-            <w:pPr>
-              <w:spacing w:after="0" w:line="240" w:lineRule="auto"/>
-              <w:jc w:val="center"/>
-              <w:rPr>
-                <w:rFonts w:cstheme="minorHAnsi"/>
-                <w:sz w:val="20"/>
-                <w:szCs w:val="20"/>
-              </w:rPr>
-            </w:pPr>
-            <w:r>
-              <w:rPr>
-                <w:rFonts w:cstheme="minorHAnsi"/>
-                <w:sz w:val="20"/>
-                <w:szCs w:val="20"/>
-              </w:rPr>
-              <w:t>2/6-7</w:t>
-            </w:r>
-          </w:p>
-        </w:tc>
-        <w:tc>
-          <w:tcPr>
-            <w:tcW w:w="990" w:type="dxa"/>
-            <w:tcBorders>
-              <w:top w:val="single" w:sz="4" w:space="0" w:color="auto"/>
-              <w:left w:val="single" w:sz="4" w:space="0" w:color="auto"/>
-              <w:bottom w:val="single" w:sz="4" w:space="0" w:color="auto"/>
-              <w:right w:val="single" w:sz="4" w:space="0" w:color="auto"/>
-            </w:tcBorders>
-            <w:shd w:val="clear" w:color="auto" w:fill="DBE5F1" w:themeFill="accent1" w:themeFillTint="33"/>
-          </w:tcPr>
-          <w:p>
-            <w:pPr>
-              <w:spacing w:after="0" w:line="240" w:lineRule="auto"/>
-              <w:jc w:val="center"/>
-              <w:rPr>
-                <w:rFonts w:cstheme="minorHAnsi"/>
-                <w:sz w:val="20"/>
-                <w:szCs w:val="20"/>
-              </w:rPr>
-            </w:pPr>
-            <w:r>
-              <w:rPr>
-                <w:rFonts w:cstheme="minorHAnsi"/>
-                <w:sz w:val="20"/>
-                <w:szCs w:val="20"/>
-              </w:rPr>
-              <w:t>2.</w:t>
-            </w:r>
-            <w:r>
-              <w:rPr>
-                <w:rFonts w:cstheme="minorHAnsi"/>
-                <w:sz w:val="20"/>
-                <w:szCs w:val="20"/>
-              </w:rPr>
-              <w:t>4</w:t>
             </w:r>
           </w:p>
         </w:tc>
@@ -2813,7 +2520,7 @@
                 <w:sz w:val="20"/>
                 <w:szCs w:val="20"/>
               </w:rPr>
-              <w:t xml:space="preserve"> - Analysis and Thresholds</w:t>
+              <w:t xml:space="preserve"> - Coins Problem, Merge Sort</w:t>
             </w:r>
           </w:p>
         </w:tc>
@@ -2834,11 +2541,43 @@
               <w:spacing w:after="0" w:line="240" w:lineRule="auto"/>
               <w:jc w:val="center"/>
               <w:rPr>
-                <w:rFonts w:cs="Times New Roman"/>
-                <w:sz w:val="20"/>
-                <w:szCs w:val="20"/>
-              </w:rPr>
-            </w:pPr>
+                <w:rFonts w:cstheme="minorHAnsi"/>
+                <w:sz w:val="20"/>
+                <w:szCs w:val="20"/>
+              </w:rPr>
+            </w:pPr>
+            <w:r>
+              <w:rPr>
+                <w:rFonts w:cstheme="minorHAnsi"/>
+                <w:sz w:val="20"/>
+                <w:szCs w:val="20"/>
+              </w:rPr>
+              <w:t>HW2 (</w:t>
+            </w:r>
+            <w:r>
+              <w:rPr>
+                <w:rFonts w:cstheme="minorHAnsi"/>
+                <w:sz w:val="20"/>
+                <w:szCs w:val="20"/>
+              </w:rPr>
+              <w:t>25</w:t>
+            </w:r>
+            <w:r>
+              <w:rPr>
+                <w:rFonts w:cstheme="minorHAnsi"/>
+                <w:sz w:val="20"/>
+                <w:szCs w:val="20"/>
+              </w:rPr>
+              <w:t xml:space="preserve"> pts, Lsns </w:t>
+            </w:r>
+            <w:r>
+              <w:rPr>
+                <w:rFonts w:cstheme="minorHAnsi"/>
+                <w:sz w:val="20"/>
+                <w:szCs w:val="20"/>
+              </w:rPr>
+              <w:t>5-8)</w:t>
+            </w:r>
           </w:p>
         </w:tc>
       </w:tr>
@@ -2855,6 +2594,342 @@
               <w:bottom w:val="single" w:sz="4" w:space="0" w:color="auto"/>
               <w:right w:val="single" w:sz="4" w:space="0" w:color="auto"/>
             </w:tcBorders>
+            <w:shd w:val="clear" w:color="auto" w:fill="DBE5F1" w:themeFill="accent1" w:themeFillTint="33"/>
+          </w:tcPr>
+          <w:p>
+            <w:pPr>
+              <w:spacing w:after="0" w:line="240" w:lineRule="auto"/>
+              <w:jc w:val="center"/>
+              <w:rPr>
+                <w:rFonts w:cstheme="minorHAnsi"/>
+                <w:b/>
+                <w:sz w:val="20"/>
+                <w:szCs w:val="20"/>
+              </w:rPr>
+            </w:pPr>
+            <w:r>
+              <w:rPr>
+                <w:rFonts w:cstheme="minorHAnsi"/>
+                <w:b/>
+                <w:sz w:val="20"/>
+                <w:szCs w:val="20"/>
+              </w:rPr>
+              <w:t>10</w:t>
+            </w:r>
+          </w:p>
+        </w:tc>
+        <w:tc>
+          <w:tcPr>
+            <w:tcW w:w="1033" w:type="dxa"/>
+            <w:tcBorders>
+              <w:top w:val="single" w:sz="4" w:space="0" w:color="auto"/>
+              <w:left w:val="single" w:sz="4" w:space="0" w:color="auto"/>
+              <w:bottom w:val="single" w:sz="4" w:space="0" w:color="auto"/>
+              <w:right w:val="single" w:sz="4" w:space="0" w:color="auto"/>
+            </w:tcBorders>
+            <w:shd w:val="clear" w:color="auto" w:fill="DBE5F1" w:themeFill="accent1" w:themeFillTint="33"/>
+          </w:tcPr>
+          <w:p>
+            <w:pPr>
+              <w:spacing w:after="0" w:line="240" w:lineRule="auto"/>
+              <w:jc w:val="center"/>
+              <w:rPr>
+                <w:rFonts w:cstheme="minorHAnsi"/>
+                <w:sz w:val="20"/>
+                <w:szCs w:val="20"/>
+              </w:rPr>
+            </w:pPr>
+            <w:r>
+              <w:rPr>
+                <w:rFonts w:cstheme="minorHAnsi"/>
+                <w:sz w:val="20"/>
+                <w:szCs w:val="20"/>
+              </w:rPr>
+              <w:t>2/2, 5</w:t>
+            </w:r>
+          </w:p>
+        </w:tc>
+        <w:tc>
+          <w:tcPr>
+            <w:tcW w:w="990" w:type="dxa"/>
+            <w:tcBorders>
+              <w:top w:val="single" w:sz="4" w:space="0" w:color="auto"/>
+              <w:left w:val="single" w:sz="4" w:space="0" w:color="auto"/>
+              <w:bottom w:val="single" w:sz="4" w:space="0" w:color="auto"/>
+              <w:right w:val="single" w:sz="4" w:space="0" w:color="auto"/>
+            </w:tcBorders>
+            <w:shd w:val="clear" w:color="auto" w:fill="DBE5F1" w:themeFill="accent1" w:themeFillTint="33"/>
+          </w:tcPr>
+          <w:p>
+            <w:pPr>
+              <w:spacing w:after="0" w:line="240" w:lineRule="auto"/>
+              <w:jc w:val="center"/>
+              <w:rPr>
+                <w:rFonts w:cstheme="minorHAnsi"/>
+                <w:sz w:val="20"/>
+                <w:szCs w:val="20"/>
+              </w:rPr>
+            </w:pPr>
+            <w:r>
+              <w:rPr>
+                <w:rFonts w:cstheme="minorHAnsi"/>
+                <w:sz w:val="20"/>
+                <w:szCs w:val="20"/>
+              </w:rPr>
+              <w:t>2.3</w:t>
+            </w:r>
+          </w:p>
+        </w:tc>
+        <w:tc>
+          <w:tcPr>
+            <w:tcW w:w="4590" w:type="dxa"/>
+            <w:tcBorders>
+              <w:top w:val="single" w:sz="4" w:space="0" w:color="auto"/>
+              <w:left w:val="single" w:sz="4" w:space="0" w:color="auto"/>
+              <w:bottom w:val="single" w:sz="4" w:space="0" w:color="auto"/>
+              <w:right w:val="single" w:sz="4" w:space="0" w:color="auto"/>
+            </w:tcBorders>
+            <w:shd w:val="clear" w:color="auto" w:fill="DBE5F1" w:themeFill="accent1" w:themeFillTint="33"/>
+          </w:tcPr>
+          <w:p>
+            <w:pPr>
+              <w:spacing w:after="0" w:line="240" w:lineRule="auto"/>
+              <w:rPr>
+                <w:rFonts w:cstheme="minorHAnsi"/>
+                <w:sz w:val="20"/>
+                <w:szCs w:val="20"/>
+              </w:rPr>
+            </w:pPr>
+            <w:hyperlink r:id="rId16" w:history="1">
+              <w:r>
+                <w:rPr>
+                  <w:rFonts w:cstheme="minorHAnsi"/>
+                  <w:sz w:val="20"/>
+                  <w:szCs w:val="20"/>
+                </w:rPr>
+                <w:t>Divide-and-Conquer</w:t>
+              </w:r>
+            </w:hyperlink>
+            <w:r>
+              <w:rPr>
+                <w:rFonts w:cstheme="minorHAnsi"/>
+                <w:sz w:val="20"/>
+                <w:szCs w:val="20"/>
+              </w:rPr>
+              <w:t xml:space="preserve"> - Trominos</w:t>
+            </w:r>
+          </w:p>
+        </w:tc>
+        <w:tc>
+          <w:tcPr>
+            <w:tcW w:w="2312" w:type="dxa"/>
+            <w:tcBorders>
+              <w:top w:val="single" w:sz="4" w:space="0" w:color="auto"/>
+              <w:left w:val="single" w:sz="4" w:space="0" w:color="auto"/>
+              <w:bottom w:val="single" w:sz="4" w:space="0" w:color="auto"/>
+              <w:right w:val="single" w:sz="4" w:space="0" w:color="auto"/>
+            </w:tcBorders>
+            <w:shd w:val="clear" w:color="auto" w:fill="DBE5F1" w:themeFill="accent1" w:themeFillTint="33"/>
+            <w:hideMark/>
+          </w:tcPr>
+          <w:p>
+            <w:pPr>
+              <w:spacing w:after="0" w:line="240" w:lineRule="auto"/>
+              <w:jc w:val="center"/>
+              <w:rPr>
+                <w:rFonts w:cstheme="minorHAnsi"/>
+                <w:sz w:val="20"/>
+                <w:szCs w:val="20"/>
+              </w:rPr>
+            </w:pPr>
+          </w:p>
+        </w:tc>
+      </w:tr>
+      <w:tr>
+        <w:trPr>
+          <w:jc w:val="center"/>
+        </w:trPr>
+        <w:tc>
+          <w:tcPr>
+            <w:tcW w:w="492" w:type="dxa"/>
+            <w:tcBorders>
+              <w:top w:val="single" w:sz="4" w:space="0" w:color="auto"/>
+              <w:left w:val="single" w:sz="4" w:space="0" w:color="auto"/>
+              <w:bottom w:val="single" w:sz="4" w:space="0" w:color="auto"/>
+              <w:right w:val="single" w:sz="4" w:space="0" w:color="auto"/>
+            </w:tcBorders>
+            <w:shd w:val="clear" w:color="auto" w:fill="DBE5F1" w:themeFill="accent1" w:themeFillTint="33"/>
+          </w:tcPr>
+          <w:p>
+            <w:pPr>
+              <w:spacing w:after="0" w:line="240" w:lineRule="auto"/>
+              <w:jc w:val="center"/>
+              <w:rPr>
+                <w:rFonts w:cstheme="minorHAnsi"/>
+                <w:b/>
+                <w:sz w:val="20"/>
+                <w:szCs w:val="20"/>
+              </w:rPr>
+            </w:pPr>
+            <w:r>
+              <w:rPr>
+                <w:rFonts w:cstheme="minorHAnsi"/>
+                <w:b/>
+                <w:sz w:val="20"/>
+                <w:szCs w:val="20"/>
+              </w:rPr>
+              <w:t>11</w:t>
+            </w:r>
+          </w:p>
+        </w:tc>
+        <w:tc>
+          <w:tcPr>
+            <w:tcW w:w="1033" w:type="dxa"/>
+            <w:tcBorders>
+              <w:top w:val="single" w:sz="4" w:space="0" w:color="auto"/>
+              <w:left w:val="single" w:sz="4" w:space="0" w:color="auto"/>
+              <w:bottom w:val="single" w:sz="4" w:space="0" w:color="auto"/>
+              <w:right w:val="single" w:sz="4" w:space="0" w:color="auto"/>
+            </w:tcBorders>
+            <w:shd w:val="clear" w:color="auto" w:fill="DBE5F1" w:themeFill="accent1" w:themeFillTint="33"/>
+          </w:tcPr>
+          <w:p>
+            <w:pPr>
+              <w:spacing w:after="0" w:line="240" w:lineRule="auto"/>
+              <w:jc w:val="center"/>
+              <w:rPr>
+                <w:rFonts w:cstheme="minorHAnsi"/>
+                <w:sz w:val="20"/>
+                <w:szCs w:val="20"/>
+              </w:rPr>
+            </w:pPr>
+            <w:r>
+              <w:rPr>
+                <w:rFonts w:cstheme="minorHAnsi"/>
+                <w:sz w:val="20"/>
+                <w:szCs w:val="20"/>
+              </w:rPr>
+              <w:t>2/6-7</w:t>
+            </w:r>
+          </w:p>
+        </w:tc>
+        <w:tc>
+          <w:tcPr>
+            <w:tcW w:w="990" w:type="dxa"/>
+            <w:tcBorders>
+              <w:top w:val="single" w:sz="4" w:space="0" w:color="auto"/>
+              <w:left w:val="single" w:sz="4" w:space="0" w:color="auto"/>
+              <w:bottom w:val="single" w:sz="4" w:space="0" w:color="auto"/>
+              <w:right w:val="single" w:sz="4" w:space="0" w:color="auto"/>
+            </w:tcBorders>
+            <w:shd w:val="clear" w:color="auto" w:fill="DBE5F1" w:themeFill="accent1" w:themeFillTint="33"/>
+          </w:tcPr>
+          <w:p>
+            <w:pPr>
+              <w:spacing w:after="0" w:line="240" w:lineRule="auto"/>
+              <w:jc w:val="center"/>
+              <w:rPr>
+                <w:rFonts w:cstheme="minorHAnsi"/>
+                <w:sz w:val="20"/>
+                <w:szCs w:val="20"/>
+              </w:rPr>
+            </w:pPr>
+            <w:r>
+              <w:rPr>
+                <w:rFonts w:cstheme="minorHAnsi"/>
+                <w:sz w:val="20"/>
+                <w:szCs w:val="20"/>
+              </w:rPr>
+              <w:t>2.</w:t>
+            </w:r>
+            <w:r>
+              <w:rPr>
+                <w:rFonts w:cstheme="minorHAnsi"/>
+                <w:sz w:val="20"/>
+                <w:szCs w:val="20"/>
+              </w:rPr>
+              <w:t>4</w:t>
+            </w:r>
+          </w:p>
+        </w:tc>
+        <w:tc>
+          <w:tcPr>
+            <w:tcW w:w="4590" w:type="dxa"/>
+            <w:tcBorders>
+              <w:top w:val="single" w:sz="4" w:space="0" w:color="auto"/>
+              <w:left w:val="single" w:sz="4" w:space="0" w:color="auto"/>
+              <w:bottom w:val="single" w:sz="4" w:space="0" w:color="auto"/>
+              <w:right w:val="single" w:sz="4" w:space="0" w:color="auto"/>
+            </w:tcBorders>
+            <w:shd w:val="clear" w:color="auto" w:fill="DBE5F1" w:themeFill="accent1" w:themeFillTint="33"/>
+          </w:tcPr>
+          <w:p>
+            <w:pPr>
+              <w:spacing w:after="0" w:line="240" w:lineRule="auto"/>
+              <w:rPr>
+                <w:rFonts w:cstheme="minorHAnsi"/>
+                <w:sz w:val="20"/>
+                <w:szCs w:val="20"/>
+              </w:rPr>
+            </w:pPr>
+            <w:hyperlink r:id="rId17" w:history="1">
+              <w:r>
+                <w:rPr>
+                  <w:rFonts w:cstheme="minorHAnsi"/>
+                  <w:sz w:val="20"/>
+                  <w:szCs w:val="20"/>
+                </w:rPr>
+                <w:t>Divide-and-Conquer</w:t>
+              </w:r>
+            </w:hyperlink>
+            <w:r>
+              <w:rPr>
+                <w:rFonts w:cstheme="minorHAnsi"/>
+                <w:sz w:val="20"/>
+                <w:szCs w:val="20"/>
+              </w:rPr>
+              <w:t xml:space="preserve"> - Analysis and Thresholds</w:t>
+            </w:r>
+          </w:p>
+        </w:tc>
+        <w:tc>
+          <w:tcPr>
+            <w:tcW w:w="2312" w:type="dxa"/>
+            <w:tcBorders>
+              <w:top w:val="single" w:sz="4" w:space="0" w:color="auto"/>
+              <w:left w:val="single" w:sz="4" w:space="0" w:color="auto"/>
+              <w:bottom w:val="single" w:sz="4" w:space="0" w:color="auto"/>
+              <w:right w:val="single" w:sz="4" w:space="0" w:color="auto"/>
+            </w:tcBorders>
+            <w:shd w:val="clear" w:color="auto" w:fill="DBE5F1" w:themeFill="accent1" w:themeFillTint="33"/>
+            <w:hideMark/>
+          </w:tcPr>
+          <w:p>
+            <w:pPr>
+              <w:spacing w:after="0" w:line="240" w:lineRule="auto"/>
+              <w:jc w:val="center"/>
+              <w:rPr>
+                <w:rFonts w:cs="Times New Roman"/>
+                <w:sz w:val="20"/>
+                <w:szCs w:val="20"/>
+              </w:rPr>
+            </w:pPr>
+          </w:p>
+        </w:tc>
+      </w:tr>
+      <w:tr>
+        <w:trPr>
+          <w:jc w:val="center"/>
+        </w:trPr>
+        <w:tc>
+          <w:tcPr>
+            <w:tcW w:w="492" w:type="dxa"/>
+            <w:tcBorders>
+              <w:top w:val="single" w:sz="4" w:space="0" w:color="auto"/>
+              <w:left w:val="single" w:sz="4" w:space="0" w:color="auto"/>
+              <w:bottom w:val="single" w:sz="4" w:space="0" w:color="auto"/>
+              <w:right w:val="single" w:sz="4" w:space="0" w:color="auto"/>
+            </w:tcBorders>
             <w:shd w:val="clear" w:color="auto" w:fill="FDE9D9" w:themeFill="accent6" w:themeFillTint="33"/>
           </w:tcPr>
           <w:p>
@@ -2961,7 +3036,7 @@
                 <w:szCs w:val="20"/>
               </w:rPr>
             </w:pPr>
-            <w:hyperlink r:id="rId16" w:history="1">
+            <w:hyperlink r:id="rId18" w:history="1">
               <w:r>
                 <w:rPr>
                   <w:rFonts w:cstheme="minorHAnsi"/>
@@ -3124,7 +3199,7 @@
                 <w:szCs w:val="20"/>
               </w:rPr>
             </w:pPr>
-            <w:hyperlink r:id="rId17" w:history="1">
+            <w:hyperlink r:id="rId19" w:history="1">
               <w:r>
                 <w:rPr>
                   <w:rFonts w:cstheme="minorHAnsi"/>
@@ -3274,7 +3349,7 @@
                 <w:szCs w:val="20"/>
               </w:rPr>
             </w:pPr>
-            <w:hyperlink r:id="rId18" w:history="1">
+            <w:hyperlink r:id="rId20" w:history="1">
               <w:r>
                 <w:rPr>
                   <w:rFonts w:cstheme="minorHAnsi"/>
@@ -3408,333 +3483,6 @@
                 <w:szCs w:val="20"/>
               </w:rPr>
             </w:pPr>
-            <w:hyperlink r:id="rId19" w:history="1">
-              <w:r>
-                <w:rPr>
-                  <w:rFonts w:cstheme="minorHAnsi"/>
-                  <w:sz w:val="20"/>
-                  <w:szCs w:val="20"/>
-                </w:rPr>
-                <w:t>Dynamic Programming</w:t>
-              </w:r>
-            </w:hyperlink>
-            <w:r>
-              <w:rPr>
-                <w:rFonts w:cstheme="minorHAnsi"/>
-                <w:sz w:val="20"/>
-                <w:szCs w:val="20"/>
-              </w:rPr>
-              <w:t xml:space="preserve"> – Chained Matrix Multiply</w:t>
-            </w:r>
-          </w:p>
-        </w:tc>
-        <w:tc>
-          <w:tcPr>
-            <w:tcW w:w="2312" w:type="dxa"/>
-            <w:tcBorders>
-              <w:top w:val="single" w:sz="4" w:space="0" w:color="auto"/>
-              <w:left w:val="single" w:sz="4" w:space="0" w:color="auto"/>
-              <w:bottom w:val="single" w:sz="4" w:space="0" w:color="auto"/>
-              <w:right w:val="single" w:sz="4" w:space="0" w:color="auto"/>
-            </w:tcBorders>
-            <w:shd w:val="clear" w:color="auto" w:fill="FDE9D9" w:themeFill="accent6" w:themeFillTint="33"/>
-          </w:tcPr>
-          <w:p>
-            <w:pPr>
-              <w:spacing w:after="0" w:line="240" w:lineRule="auto"/>
-              <w:jc w:val="center"/>
-              <w:rPr>
-                <w:rFonts w:cstheme="minorHAnsi"/>
-                <w:sz w:val="20"/>
-                <w:szCs w:val="20"/>
-              </w:rPr>
-            </w:pPr>
-          </w:p>
-        </w:tc>
-      </w:tr>
-      <w:tr>
-        <w:trPr>
-          <w:jc w:val="center"/>
-        </w:trPr>
-        <w:tc>
-          <w:tcPr>
-            <w:tcW w:w="492" w:type="dxa"/>
-            <w:tcBorders>
-              <w:top w:val="single" w:sz="4" w:space="0" w:color="auto"/>
-              <w:left w:val="single" w:sz="4" w:space="0" w:color="auto"/>
-              <w:bottom w:val="single" w:sz="4" w:space="0" w:color="auto"/>
-              <w:right w:val="single" w:sz="4" w:space="0" w:color="auto"/>
-            </w:tcBorders>
-            <w:shd w:val="clear" w:color="auto" w:fill="FDE9D9" w:themeFill="accent6" w:themeFillTint="33"/>
-          </w:tcPr>
-          <w:p>
-            <w:pPr>
-              <w:spacing w:after="0" w:line="240" w:lineRule="auto"/>
-              <w:jc w:val="center"/>
-              <w:rPr>
-                <w:rFonts w:cstheme="minorHAnsi"/>
-                <w:b/>
-                <w:sz w:val="20"/>
-                <w:szCs w:val="20"/>
-              </w:rPr>
-            </w:pPr>
-            <w:r>
-              <w:rPr>
-                <w:rFonts w:cstheme="minorHAnsi"/>
-                <w:b/>
-                <w:sz w:val="20"/>
-                <w:szCs w:val="20"/>
-              </w:rPr>
-              <w:t>16</w:t>
-            </w:r>
-          </w:p>
-        </w:tc>
-        <w:tc>
-          <w:tcPr>
-            <w:tcW w:w="1033" w:type="dxa"/>
-            <w:tcBorders>
-              <w:top w:val="single" w:sz="4" w:space="0" w:color="auto"/>
-              <w:left w:val="single" w:sz="4" w:space="0" w:color="auto"/>
-              <w:bottom w:val="single" w:sz="4" w:space="0" w:color="auto"/>
-              <w:right w:val="single" w:sz="4" w:space="0" w:color="auto"/>
-            </w:tcBorders>
-            <w:shd w:val="clear" w:color="auto" w:fill="FDE9D9" w:themeFill="accent6" w:themeFillTint="33"/>
-          </w:tcPr>
-          <w:p>
-            <w:pPr>
-              <w:spacing w:after="0" w:line="240" w:lineRule="auto"/>
-              <w:jc w:val="center"/>
-              <w:rPr>
-                <w:rFonts w:cstheme="minorHAnsi"/>
-                <w:sz w:val="20"/>
-                <w:szCs w:val="20"/>
-              </w:rPr>
-            </w:pPr>
-            <w:r>
-              <w:rPr>
-                <w:rFonts w:cstheme="minorHAnsi"/>
-                <w:sz w:val="20"/>
-                <w:szCs w:val="20"/>
-              </w:rPr>
-              <w:t>2/21-22</w:t>
-            </w:r>
-          </w:p>
-        </w:tc>
-        <w:tc>
-          <w:tcPr>
-            <w:tcW w:w="990" w:type="dxa"/>
-            <w:tcBorders>
-              <w:top w:val="single" w:sz="4" w:space="0" w:color="auto"/>
-              <w:left w:val="single" w:sz="4" w:space="0" w:color="auto"/>
-              <w:bottom w:val="single" w:sz="4" w:space="0" w:color="auto"/>
-              <w:right w:val="single" w:sz="4" w:space="0" w:color="auto"/>
-            </w:tcBorders>
-            <w:shd w:val="clear" w:color="auto" w:fill="FDE9D9" w:themeFill="accent6" w:themeFillTint="33"/>
-          </w:tcPr>
-          <w:p>
-            <w:pPr>
-              <w:spacing w:after="0" w:line="240" w:lineRule="auto"/>
-              <w:jc w:val="center"/>
-              <w:rPr>
-                <w:rFonts w:cstheme="minorHAnsi"/>
-                <w:sz w:val="20"/>
-                <w:szCs w:val="20"/>
-              </w:rPr>
-            </w:pPr>
-            <w:r>
-              <w:rPr>
-                <w:rFonts w:cstheme="minorHAnsi"/>
-                <w:sz w:val="20"/>
-                <w:szCs w:val="20"/>
-              </w:rPr>
-              <w:t>3.5</w:t>
-            </w:r>
-          </w:p>
-        </w:tc>
-        <w:tc>
-          <w:tcPr>
-            <w:tcW w:w="4590" w:type="dxa"/>
-            <w:tcBorders>
-              <w:top w:val="single" w:sz="4" w:space="0" w:color="auto"/>
-              <w:left w:val="single" w:sz="4" w:space="0" w:color="auto"/>
-              <w:bottom w:val="single" w:sz="4" w:space="0" w:color="auto"/>
-              <w:right w:val="single" w:sz="4" w:space="0" w:color="auto"/>
-            </w:tcBorders>
-            <w:shd w:val="clear" w:color="auto" w:fill="FDE9D9" w:themeFill="accent6" w:themeFillTint="33"/>
-          </w:tcPr>
-          <w:p>
-            <w:pPr>
-              <w:spacing w:after="0" w:line="240" w:lineRule="auto"/>
-              <w:rPr>
-                <w:rFonts w:cstheme="minorHAnsi"/>
-                <w:sz w:val="20"/>
-                <w:szCs w:val="20"/>
-              </w:rPr>
-            </w:pPr>
-            <w:hyperlink r:id="rId20" w:history="1">
-              <w:r>
-                <w:rPr>
-                  <w:rFonts w:cstheme="minorHAnsi"/>
-                  <w:sz w:val="20"/>
-                  <w:szCs w:val="20"/>
-                </w:rPr>
-                <w:t>Dynamic Programming</w:t>
-              </w:r>
-            </w:hyperlink>
-            <w:r>
-              <w:rPr>
-                <w:rFonts w:cstheme="minorHAnsi"/>
-                <w:sz w:val="20"/>
-                <w:szCs w:val="20"/>
-              </w:rPr>
-              <w:t xml:space="preserve"> - Optimal Binary Trees</w:t>
-            </w:r>
-          </w:p>
-        </w:tc>
-        <w:tc>
-          <w:tcPr>
-            <w:tcW w:w="2312" w:type="dxa"/>
-            <w:tcBorders>
-              <w:top w:val="single" w:sz="4" w:space="0" w:color="auto"/>
-              <w:left w:val="single" w:sz="4" w:space="0" w:color="auto"/>
-              <w:bottom w:val="single" w:sz="4" w:space="0" w:color="auto"/>
-              <w:right w:val="single" w:sz="4" w:space="0" w:color="auto"/>
-            </w:tcBorders>
-            <w:shd w:val="clear" w:color="auto" w:fill="FDE9D9" w:themeFill="accent6" w:themeFillTint="33"/>
-          </w:tcPr>
-          <w:p>
-            <w:pPr>
-              <w:spacing w:after="0" w:line="240" w:lineRule="auto"/>
-              <w:jc w:val="center"/>
-              <w:rPr>
-                <w:rFonts w:cstheme="minorHAnsi"/>
-                <w:sz w:val="20"/>
-                <w:szCs w:val="20"/>
-              </w:rPr>
-            </w:pPr>
-          </w:p>
-        </w:tc>
-      </w:tr>
-      <w:tr>
-        <w:trPr>
-          <w:trHeight w:val="116"/>
-          <w:jc w:val="center"/>
-        </w:trPr>
-        <w:tc>
-          <w:tcPr>
-            <w:tcW w:w="492" w:type="dxa"/>
-            <w:tcBorders>
-              <w:top w:val="single" w:sz="4" w:space="0" w:color="auto"/>
-              <w:left w:val="single" w:sz="4" w:space="0" w:color="auto"/>
-              <w:bottom w:val="single" w:sz="4" w:space="0" w:color="auto"/>
-              <w:right w:val="single" w:sz="4" w:space="0" w:color="auto"/>
-            </w:tcBorders>
-            <w:shd w:val="clear" w:color="auto" w:fill="FDE9D9" w:themeFill="accent6" w:themeFillTint="33"/>
-          </w:tcPr>
-          <w:p>
-            <w:pPr>
-              <w:spacing w:after="0" w:line="240" w:lineRule="auto"/>
-              <w:jc w:val="center"/>
-              <w:rPr>
-                <w:rFonts w:cstheme="minorHAnsi"/>
-                <w:b/>
-                <w:sz w:val="20"/>
-                <w:szCs w:val="20"/>
-              </w:rPr>
-            </w:pPr>
-            <w:r>
-              <w:rPr>
-                <w:rFonts w:cstheme="minorHAnsi"/>
-                <w:b/>
-                <w:sz w:val="20"/>
-                <w:szCs w:val="20"/>
-              </w:rPr>
-              <w:t>17</w:t>
-            </w:r>
-          </w:p>
-        </w:tc>
-        <w:tc>
-          <w:tcPr>
-            <w:tcW w:w="1033" w:type="dxa"/>
-            <w:tcBorders>
-              <w:top w:val="single" w:sz="4" w:space="0" w:color="auto"/>
-              <w:left w:val="single" w:sz="4" w:space="0" w:color="auto"/>
-              <w:bottom w:val="single" w:sz="4" w:space="0" w:color="auto"/>
-              <w:right w:val="single" w:sz="4" w:space="0" w:color="auto"/>
-            </w:tcBorders>
-            <w:shd w:val="clear" w:color="auto" w:fill="FDE9D9" w:themeFill="accent6" w:themeFillTint="33"/>
-          </w:tcPr>
-          <w:p>
-            <w:pPr>
-              <w:spacing w:after="0" w:line="240" w:lineRule="auto"/>
-              <w:jc w:val="center"/>
-              <w:rPr>
-                <w:rFonts w:cstheme="minorHAnsi"/>
-                <w:sz w:val="20"/>
-                <w:szCs w:val="20"/>
-              </w:rPr>
-            </w:pPr>
-            <w:r>
-              <w:rPr>
-                <w:rFonts w:cstheme="minorHAnsi"/>
-                <w:sz w:val="20"/>
-                <w:szCs w:val="20"/>
-              </w:rPr>
-              <w:t>2/26-27</w:t>
-            </w:r>
-          </w:p>
-        </w:tc>
-        <w:tc>
-          <w:tcPr>
-            <w:tcW w:w="990" w:type="dxa"/>
-            <w:tcBorders>
-              <w:top w:val="single" w:sz="4" w:space="0" w:color="auto"/>
-              <w:left w:val="single" w:sz="4" w:space="0" w:color="auto"/>
-              <w:bottom w:val="single" w:sz="4" w:space="0" w:color="auto"/>
-              <w:right w:val="single" w:sz="4" w:space="0" w:color="auto"/>
-            </w:tcBorders>
-            <w:shd w:val="clear" w:color="auto" w:fill="FDE9D9" w:themeFill="accent6" w:themeFillTint="33"/>
-          </w:tcPr>
-          <w:p>
-            <w:pPr>
-              <w:spacing w:after="0" w:line="240" w:lineRule="auto"/>
-              <w:jc w:val="center"/>
-              <w:rPr>
-                <w:rFonts w:cstheme="minorHAnsi"/>
-                <w:sz w:val="20"/>
-                <w:szCs w:val="20"/>
-              </w:rPr>
-            </w:pPr>
-            <w:r>
-              <w:rPr>
-                <w:rFonts w:cstheme="minorHAnsi"/>
-                <w:sz w:val="20"/>
-                <w:szCs w:val="20"/>
-              </w:rPr>
-              <w:t>3.6</w:t>
-            </w:r>
-          </w:p>
-        </w:tc>
-        <w:tc>
-          <w:tcPr>
-            <w:tcW w:w="4590" w:type="dxa"/>
-            <w:tcBorders>
-              <w:top w:val="single" w:sz="4" w:space="0" w:color="auto"/>
-              <w:left w:val="single" w:sz="4" w:space="0" w:color="auto"/>
-              <w:bottom w:val="single" w:sz="4" w:space="0" w:color="auto"/>
-              <w:right w:val="single" w:sz="4" w:space="0" w:color="auto"/>
-            </w:tcBorders>
-            <w:shd w:val="clear" w:color="auto" w:fill="FDE9D9" w:themeFill="accent6" w:themeFillTint="33"/>
-          </w:tcPr>
-          <w:p>
-            <w:pPr>
-              <w:spacing w:after="0" w:line="240" w:lineRule="auto"/>
-              <w:rPr>
-                <w:rFonts w:cstheme="minorHAnsi"/>
-                <w:sz w:val="20"/>
-                <w:szCs w:val="20"/>
-              </w:rPr>
-            </w:pPr>
             <w:hyperlink r:id="rId21" w:history="1">
               <w:r>
                 <w:rPr>
@@ -3751,7 +3499,7 @@
                 <w:sz w:val="20"/>
                 <w:szCs w:val="20"/>
               </w:rPr>
-              <w:t xml:space="preserve"> - Traveling Salesman Problem</w:t>
+              <w:t xml:space="preserve"> – Chained Matrix Multiply</w:t>
             </w:r>
           </w:p>
         </w:tc>
@@ -3792,7 +3540,7 @@
               <w:bottom w:val="single" w:sz="4" w:space="0" w:color="auto"/>
               <w:right w:val="single" w:sz="4" w:space="0" w:color="auto"/>
             </w:tcBorders>
-            <w:shd w:val="clear" w:color="auto" w:fill="E5DFEC" w:themeFill="accent4" w:themeFillTint="33"/>
+            <w:shd w:val="clear" w:color="auto" w:fill="FDE9D9" w:themeFill="accent6" w:themeFillTint="33"/>
           </w:tcPr>
           <w:p>
             <w:pPr>
@@ -3812,7 +3560,7 @@
                 <w:sz w:val="20"/>
                 <w:szCs w:val="20"/>
               </w:rPr>
-              <w:t>18</w:t>
+              <w:t>16</w:t>
             </w:r>
           </w:p>
         </w:tc>
@@ -3825,25 +3573,25 @@
               <w:bottom w:val="single" w:sz="4" w:space="0" w:color="auto"/>
               <w:right w:val="single" w:sz="4" w:space="0" w:color="auto"/>
             </w:tcBorders>
-            <w:shd w:val="clear" w:color="auto" w:fill="E5DFEC" w:themeFill="accent4" w:themeFillTint="33"/>
-          </w:tcPr>
-          <w:p>
-            <w:pPr>
-              <w:spacing w:after="0" w:line="240" w:lineRule="auto"/>
-              <w:jc w:val="center"/>
-              <w:rPr>
-                <w:rFonts w:cstheme="minorHAnsi"/>
-                <w:sz w:val="20"/>
-                <w:szCs w:val="20"/>
-              </w:rPr>
-            </w:pPr>
-            <w:r>
-              <w:rPr>
-                <w:rFonts w:cstheme="minorHAnsi"/>
-                <w:sz w:val="20"/>
-                <w:szCs w:val="20"/>
-              </w:rPr>
-              <w:t>2/28-29</w:t>
+            <w:shd w:val="clear" w:color="auto" w:fill="FDE9D9" w:themeFill="accent6" w:themeFillTint="33"/>
+          </w:tcPr>
+          <w:p>
+            <w:pPr>
+              <w:spacing w:after="0" w:line="240" w:lineRule="auto"/>
+              <w:jc w:val="center"/>
+              <w:rPr>
+                <w:rFonts w:cstheme="minorHAnsi"/>
+                <w:sz w:val="20"/>
+                <w:szCs w:val="20"/>
+              </w:rPr>
+            </w:pPr>
+            <w:r>
+              <w:rPr>
+                <w:rFonts w:cstheme="minorHAnsi"/>
+                <w:sz w:val="20"/>
+                <w:szCs w:val="20"/>
+              </w:rPr>
+              <w:t>2/21-22</w:t>
             </w:r>
           </w:p>
         </w:tc>
@@ -3856,25 +3604,25 @@
               <w:bottom w:val="single" w:sz="4" w:space="0" w:color="auto"/>
               <w:right w:val="single" w:sz="4" w:space="0" w:color="auto"/>
             </w:tcBorders>
-            <w:shd w:val="clear" w:color="auto" w:fill="E5DFEC" w:themeFill="accent4" w:themeFillTint="33"/>
-          </w:tcPr>
-          <w:p>
-            <w:pPr>
-              <w:spacing w:after="0" w:line="240" w:lineRule="auto"/>
-              <w:jc w:val="center"/>
-              <w:rPr>
-                <w:rFonts w:cstheme="minorHAnsi"/>
-                <w:sz w:val="20"/>
-                <w:szCs w:val="20"/>
-              </w:rPr>
-            </w:pPr>
-            <w:r>
-              <w:rPr>
-                <w:rFonts w:cstheme="minorHAnsi"/>
-                <w:sz w:val="20"/>
-                <w:szCs w:val="20"/>
-              </w:rPr>
-              <w:t xml:space="preserve">4.1 </w:t>
+            <w:shd w:val="clear" w:color="auto" w:fill="FDE9D9" w:themeFill="accent6" w:themeFillTint="33"/>
+          </w:tcPr>
+          <w:p>
+            <w:pPr>
+              <w:spacing w:after="0" w:line="240" w:lineRule="auto"/>
+              <w:jc w:val="center"/>
+              <w:rPr>
+                <w:rFonts w:cstheme="minorHAnsi"/>
+                <w:sz w:val="20"/>
+                <w:szCs w:val="20"/>
+              </w:rPr>
+            </w:pPr>
+            <w:r>
+              <w:rPr>
+                <w:rFonts w:cstheme="minorHAnsi"/>
+                <w:sz w:val="20"/>
+                <w:szCs w:val="20"/>
+              </w:rPr>
+              <w:t>3.5</w:t>
             </w:r>
           </w:p>
         </w:tc>
@@ -3887,11 +3635,16 @@
               <w:bottom w:val="single" w:sz="4" w:space="0" w:color="auto"/>
               <w:right w:val="single" w:sz="4" w:space="0" w:color="auto"/>
             </w:tcBorders>
-            <w:shd w:val="clear" w:color="auto" w:fill="E5DFEC" w:themeFill="accent4" w:themeFillTint="33"/>
-          </w:tcPr>
-          <w:p>
-            <w:pPr>
-              <w:spacing w:after="0" w:line="240" w:lineRule="auto"/>
+            <w:shd w:val="clear" w:color="auto" w:fill="FDE9D9" w:themeFill="accent6" w:themeFillTint="33"/>
+          </w:tcPr>
+          <w:p>
+            <w:pPr>
+              <w:spacing w:after="0" w:line="240" w:lineRule="auto"/>
+              <w:rPr>
+                <w:rFonts w:cstheme="minorHAnsi"/>
+                <w:sz w:val="20"/>
+                <w:szCs w:val="20"/>
+              </w:rPr>
             </w:pPr>
             <w:hyperlink r:id="rId22" w:history="1">
               <w:r>
@@ -3900,7 +3653,7 @@
                   <w:sz w:val="20"/>
                   <w:szCs w:val="20"/>
                 </w:rPr>
-                <w:t>Greedy Method</w:t>
+                <w:t>Dynamic Programming</w:t>
               </w:r>
             </w:hyperlink>
             <w:r>
@@ -3909,7 +3662,7 @@
                 <w:sz w:val="20"/>
                 <w:szCs w:val="20"/>
               </w:rPr>
-              <w:t xml:space="preserve"> - Spanning Trees</w:t>
+              <w:t xml:space="preserve"> - Optimal Binary Trees</w:t>
             </w:r>
           </w:p>
         </w:tc>
@@ -3922,63 +3675,24 @@
               <w:bottom w:val="single" w:sz="4" w:space="0" w:color="auto"/>
               <w:right w:val="single" w:sz="4" w:space="0" w:color="auto"/>
             </w:tcBorders>
-            <w:shd w:val="clear" w:color="auto" w:fill="E5DFEC" w:themeFill="accent4" w:themeFillTint="33"/>
-          </w:tcPr>
-          <w:p>
-            <w:pPr>
-              <w:spacing w:after="0" w:line="240" w:lineRule="auto"/>
-              <w:jc w:val="center"/>
-              <w:rPr>
-                <w:rFonts w:cstheme="minorHAnsi"/>
-                <w:sz w:val="20"/>
-                <w:szCs w:val="20"/>
-              </w:rPr>
-            </w:pPr>
-            <w:r>
-              <w:rPr>
-                <w:rFonts w:cstheme="minorHAnsi"/>
-                <w:sz w:val="20"/>
-                <w:szCs w:val="20"/>
-              </w:rPr>
-              <w:t>HW4 (</w:t>
-            </w:r>
-            <w:r>
-              <w:rPr>
-                <w:rFonts w:cstheme="minorHAnsi"/>
-                <w:sz w:val="20"/>
-                <w:szCs w:val="20"/>
-              </w:rPr>
-              <w:t>50</w:t>
-            </w:r>
-            <w:r>
-              <w:rPr>
-                <w:rFonts w:cstheme="minorHAnsi"/>
-                <w:sz w:val="20"/>
-                <w:szCs w:val="20"/>
-              </w:rPr>
-              <w:t xml:space="preserve"> pts, Lsns 1</w:t>
-            </w:r>
-            <w:r>
-              <w:rPr>
-                <w:rFonts w:cstheme="minorHAnsi"/>
-                <w:sz w:val="20"/>
-                <w:szCs w:val="20"/>
-              </w:rPr>
-              <w:t>2-17</w:t>
-            </w:r>
-            <w:r>
-              <w:rPr>
-                <w:rFonts w:cstheme="minorHAnsi"/>
-                <w:sz w:val="20"/>
-                <w:szCs w:val="20"/>
-              </w:rPr>
-              <w:t>)</w:t>
-            </w:r>
+            <w:shd w:val="clear" w:color="auto" w:fill="FDE9D9" w:themeFill="accent6" w:themeFillTint="33"/>
+          </w:tcPr>
+          <w:p>
+            <w:pPr>
+              <w:spacing w:after="0" w:line="240" w:lineRule="auto"/>
+              <w:jc w:val="center"/>
+              <w:rPr>
+                <w:rFonts w:cstheme="minorHAnsi"/>
+                <w:sz w:val="20"/>
+                <w:szCs w:val="20"/>
+              </w:rPr>
+            </w:pPr>
           </w:p>
         </w:tc>
       </w:tr>
       <w:tr>
         <w:trPr>
+          <w:trHeight w:val="116"/>
           <w:jc w:val="center"/>
         </w:trPr>
         <w:tc>
@@ -3990,7 +3704,7 @@
               <w:bottom w:val="single" w:sz="4" w:space="0" w:color="auto"/>
               <w:right w:val="single" w:sz="4" w:space="0" w:color="auto"/>
             </w:tcBorders>
-            <w:shd w:val="clear" w:color="auto" w:fill="E5DFEC" w:themeFill="accent4" w:themeFillTint="33"/>
+            <w:shd w:val="clear" w:color="auto" w:fill="FDE9D9" w:themeFill="accent6" w:themeFillTint="33"/>
           </w:tcPr>
           <w:p>
             <w:pPr>
@@ -4010,16 +3724,7 @@
                 <w:sz w:val="20"/>
                 <w:szCs w:val="20"/>
               </w:rPr>
-              <w:t>1</w:t>
-            </w:r>
-            <w:r>
-              <w:rPr>
-                <w:rFonts w:cstheme="minorHAnsi"/>
-                <w:b/>
-                <w:sz w:val="20"/>
-                <w:szCs w:val="20"/>
-              </w:rPr>
-              <w:t>9</w:t>
+              <w:t>17</w:t>
             </w:r>
           </w:p>
         </w:tc>
@@ -4032,25 +3737,25 @@
               <w:bottom w:val="single" w:sz="4" w:space="0" w:color="auto"/>
               <w:right w:val="single" w:sz="4" w:space="0" w:color="auto"/>
             </w:tcBorders>
-            <w:shd w:val="clear" w:color="auto" w:fill="E5DFEC" w:themeFill="accent4" w:themeFillTint="33"/>
-          </w:tcPr>
-          <w:p>
-            <w:pPr>
-              <w:spacing w:after="0" w:line="240" w:lineRule="auto"/>
-              <w:jc w:val="center"/>
-              <w:rPr>
-                <w:rFonts w:cstheme="minorHAnsi"/>
-                <w:sz w:val="20"/>
-                <w:szCs w:val="20"/>
-              </w:rPr>
-            </w:pPr>
-            <w:r>
-              <w:rPr>
-                <w:rFonts w:cstheme="minorHAnsi"/>
-                <w:sz w:val="20"/>
-                <w:szCs w:val="20"/>
-              </w:rPr>
-              <w:t>3/1, 4</w:t>
+            <w:shd w:val="clear" w:color="auto" w:fill="FDE9D9" w:themeFill="accent6" w:themeFillTint="33"/>
+          </w:tcPr>
+          <w:p>
+            <w:pPr>
+              <w:spacing w:after="0" w:line="240" w:lineRule="auto"/>
+              <w:jc w:val="center"/>
+              <w:rPr>
+                <w:rFonts w:cstheme="minorHAnsi"/>
+                <w:sz w:val="20"/>
+                <w:szCs w:val="20"/>
+              </w:rPr>
+            </w:pPr>
+            <w:r>
+              <w:rPr>
+                <w:rFonts w:cstheme="minorHAnsi"/>
+                <w:sz w:val="20"/>
+                <w:szCs w:val="20"/>
+              </w:rPr>
+              <w:t>2/26-27</w:t>
             </w:r>
           </w:p>
         </w:tc>
@@ -4063,33 +3768,25 @@
               <w:bottom w:val="single" w:sz="4" w:space="0" w:color="auto"/>
               <w:right w:val="single" w:sz="4" w:space="0" w:color="auto"/>
             </w:tcBorders>
-            <w:shd w:val="clear" w:color="auto" w:fill="E5DFEC" w:themeFill="accent4" w:themeFillTint="33"/>
-          </w:tcPr>
-          <w:p>
-            <w:pPr>
-              <w:spacing w:after="0" w:line="240" w:lineRule="auto"/>
-              <w:jc w:val="center"/>
-              <w:rPr>
-                <w:rFonts w:cstheme="minorHAnsi"/>
-                <w:sz w:val="20"/>
-                <w:szCs w:val="20"/>
-              </w:rPr>
-            </w:pPr>
-            <w:r>
-              <w:rPr>
-                <w:rFonts w:cstheme="minorHAnsi"/>
-                <w:sz w:val="20"/>
-                <w:szCs w:val="20"/>
-              </w:rPr>
-              <w:t>4.</w:t>
-            </w:r>
-            <w:r>
-              <w:rPr>
-                <w:rFonts w:cstheme="minorHAnsi"/>
-                <w:sz w:val="20"/>
-                <w:szCs w:val="20"/>
-              </w:rPr>
-              <w:t>2</w:t>
+            <w:shd w:val="clear" w:color="auto" w:fill="FDE9D9" w:themeFill="accent6" w:themeFillTint="33"/>
+          </w:tcPr>
+          <w:p>
+            <w:pPr>
+              <w:spacing w:after="0" w:line="240" w:lineRule="auto"/>
+              <w:jc w:val="center"/>
+              <w:rPr>
+                <w:rFonts w:cstheme="minorHAnsi"/>
+                <w:sz w:val="20"/>
+                <w:szCs w:val="20"/>
+              </w:rPr>
+            </w:pPr>
+            <w:r>
+              <w:rPr>
+                <w:rFonts w:cstheme="minorHAnsi"/>
+                <w:sz w:val="20"/>
+                <w:szCs w:val="20"/>
+              </w:rPr>
+              <w:t>3.6</w:t>
             </w:r>
           </w:p>
         </w:tc>
@@ -4102,11 +3799,16 @@
               <w:bottom w:val="single" w:sz="4" w:space="0" w:color="auto"/>
               <w:right w:val="single" w:sz="4" w:space="0" w:color="auto"/>
             </w:tcBorders>
-            <w:shd w:val="clear" w:color="auto" w:fill="E5DFEC" w:themeFill="accent4" w:themeFillTint="33"/>
-          </w:tcPr>
-          <w:p>
-            <w:pPr>
-              <w:spacing w:after="0" w:line="240" w:lineRule="auto"/>
+            <w:shd w:val="clear" w:color="auto" w:fill="FDE9D9" w:themeFill="accent6" w:themeFillTint="33"/>
+          </w:tcPr>
+          <w:p>
+            <w:pPr>
+              <w:spacing w:after="0" w:line="240" w:lineRule="auto"/>
+              <w:rPr>
+                <w:rFonts w:cstheme="minorHAnsi"/>
+                <w:sz w:val="20"/>
+                <w:szCs w:val="20"/>
+              </w:rPr>
             </w:pPr>
             <w:hyperlink r:id="rId23" w:history="1">
               <w:r>
@@ -4115,7 +3817,7 @@
                   <w:sz w:val="20"/>
                   <w:szCs w:val="20"/>
                 </w:rPr>
-                <w:t>Greedy Method</w:t>
+                <w:t>Dynamic Programming</w:t>
               </w:r>
             </w:hyperlink>
             <w:r>
@@ -4124,7 +3826,7 @@
                 <w:sz w:val="20"/>
                 <w:szCs w:val="20"/>
               </w:rPr>
-              <w:t xml:space="preserve"> - Dijkstra’s Single Source Shorts Paths</w:t>
+              <w:t xml:space="preserve"> - Traveling Salesman Problem</w:t>
             </w:r>
           </w:p>
         </w:tc>
@@ -4137,7 +3839,7 @@
               <w:bottom w:val="single" w:sz="4" w:space="0" w:color="auto"/>
               <w:right w:val="single" w:sz="4" w:space="0" w:color="auto"/>
             </w:tcBorders>
-            <w:shd w:val="clear" w:color="auto" w:fill="E5DFEC" w:themeFill="accent4" w:themeFillTint="33"/>
+            <w:shd w:val="clear" w:color="auto" w:fill="FDE9D9" w:themeFill="accent6" w:themeFillTint="33"/>
           </w:tcPr>
           <w:p>
             <w:pPr>
@@ -4185,7 +3887,7 @@
                 <w:sz w:val="20"/>
                 <w:szCs w:val="20"/>
               </w:rPr>
-              <w:t>20</w:t>
+              <w:t>18</w:t>
             </w:r>
           </w:p>
         </w:tc>
@@ -4216,7 +3918,7 @@
                 <w:sz w:val="20"/>
                 <w:szCs w:val="20"/>
               </w:rPr>
-              <w:t>3/5-6</w:t>
+              <w:t>2/28-29</w:t>
             </w:r>
           </w:p>
         </w:tc>
@@ -4247,7 +3949,7 @@
                 <w:sz w:val="20"/>
                 <w:szCs w:val="20"/>
               </w:rPr>
-              <w:t>4.4</w:t>
+              <w:t xml:space="preserve">4.1 </w:t>
             </w:r>
           </w:p>
         </w:tc>
@@ -4265,11 +3967,6 @@
           <w:p>
             <w:pPr>
               <w:spacing w:after="0" w:line="240" w:lineRule="auto"/>
-              <w:rPr>
-                <w:rFonts w:cstheme="minorHAnsi"/>
-                <w:sz w:val="20"/>
-                <w:szCs w:val="20"/>
-              </w:rPr>
             </w:pPr>
             <w:hyperlink r:id="rId24" w:history="1">
               <w:r>
@@ -4287,7 +3984,7 @@
                 <w:sz w:val="20"/>
                 <w:szCs w:val="20"/>
               </w:rPr>
-              <w:t xml:space="preserve"> - Huffman Codes</w:t>
+              <w:t xml:space="preserve"> - Spanning Trees</w:t>
             </w:r>
           </w:p>
         </w:tc>
@@ -4312,6 +4009,46 @@
                 <w:szCs w:val="20"/>
               </w:rPr>
             </w:pPr>
+            <w:r>
+              <w:rPr>
+                <w:rFonts w:cstheme="minorHAnsi"/>
+                <w:sz w:val="20"/>
+                <w:szCs w:val="20"/>
+              </w:rPr>
+              <w:t>HW4 (</w:t>
+            </w:r>
+            <w:r>
+              <w:rPr>
+                <w:rFonts w:cstheme="minorHAnsi"/>
+                <w:sz w:val="20"/>
+                <w:szCs w:val="20"/>
+              </w:rPr>
+              <w:t>50</w:t>
+            </w:r>
+            <w:r>
+              <w:rPr>
+                <w:rFonts w:cstheme="minorHAnsi"/>
+                <w:sz w:val="20"/>
+                <w:szCs w:val="20"/>
+              </w:rPr>
+              <w:t xml:space="preserve"> pts, Lsns 1</w:t>
+            </w:r>
+            <w:r>
+              <w:rPr>
+                <w:rFonts w:cstheme="minorHAnsi"/>
+                <w:sz w:val="20"/>
+                <w:szCs w:val="20"/>
+              </w:rPr>
+              <w:t>2-17</w:t>
+            </w:r>
+            <w:r>
+              <w:rPr>
+                <w:rFonts w:cstheme="minorHAnsi"/>
+                <w:sz w:val="20"/>
+                <w:szCs w:val="20"/>
+              </w:rPr>
+              <w:t>)</w:t>
+            </w:r>
           </w:p>
         </w:tc>
       </w:tr>
@@ -4348,7 +4085,16 @@
                 <w:sz w:val="20"/>
                 <w:szCs w:val="20"/>
               </w:rPr>
-              <w:t>21</w:t>
+              <w:t>1</w:t>
+            </w:r>
+            <w:r>
+              <w:rPr>
+                <w:rFonts w:cstheme="minorHAnsi"/>
+                <w:b/>
+                <w:sz w:val="20"/>
+                <w:szCs w:val="20"/>
+              </w:rPr>
+              <w:t>9</w:t>
             </w:r>
           </w:p>
         </w:tc>
@@ -4379,7 +4125,7 @@
                 <w:sz w:val="20"/>
                 <w:szCs w:val="20"/>
               </w:rPr>
-              <w:t>3/7-8</w:t>
+              <w:t>3/1, 4</w:t>
             </w:r>
           </w:p>
         </w:tc>
@@ -4410,7 +4156,15 @@
                 <w:sz w:val="20"/>
                 <w:szCs w:val="20"/>
               </w:rPr>
-              <w:t>4.5</w:t>
+              <w:t>4.</w:t>
+            </w:r>
+            <w:r>
+              <w:rPr>
+                <w:rFonts w:cstheme="minorHAnsi"/>
+                <w:sz w:val="20"/>
+                <w:szCs w:val="20"/>
+              </w:rPr>
+              <w:t>2</w:t>
             </w:r>
           </w:p>
         </w:tc>
@@ -4428,19 +4182,24 @@
           <w:p>
             <w:pPr>
               <w:spacing w:after="0" w:line="240" w:lineRule="auto"/>
-              <w:rPr>
-                <w:rFonts w:cstheme="minorHAnsi"/>
-                <w:sz w:val="20"/>
-                <w:szCs w:val="20"/>
-              </w:rPr>
-            </w:pPr>
-            <w:r>
-              <w:rPr>
-                <w:rFonts w:cstheme="minorHAnsi"/>
-                <w:sz w:val="20"/>
-                <w:szCs w:val="20"/>
-              </w:rPr>
-              <w:t>Greedy vs. Dynamic Programming &amp; 0-1 Knapsack</w:t>
+            </w:pPr>
+            <w:hyperlink r:id="rId25" w:history="1">
+              <w:r>
+                <w:rPr>
+                  <w:rFonts w:cstheme="minorHAnsi"/>
+                  <w:sz w:val="20"/>
+                  <w:szCs w:val="20"/>
+                </w:rPr>
+                <w:t>Greedy Method</w:t>
+              </w:r>
+            </w:hyperlink>
+            <w:r>
+              <w:rPr>
+                <w:rFonts w:cstheme="minorHAnsi"/>
+                <w:sz w:val="20"/>
+                <w:szCs w:val="20"/>
+              </w:rPr>
+              <w:t xml:space="preserve"> - Dijkstra’s Single Source Shorts Paths</w:t>
             </w:r>
           </w:p>
         </w:tc>
@@ -4460,7 +4219,7 @@
               <w:spacing w:after="0" w:line="240" w:lineRule="auto"/>
               <w:jc w:val="center"/>
               <w:rPr>
-                <w:rFonts w:cs="Times New Roman"/>
+                <w:rFonts w:cstheme="minorHAnsi"/>
                 <w:sz w:val="20"/>
                 <w:szCs w:val="20"/>
               </w:rPr>
@@ -4481,6 +4240,322 @@
               <w:bottom w:val="single" w:sz="4" w:space="0" w:color="auto"/>
               <w:right w:val="single" w:sz="4" w:space="0" w:color="auto"/>
             </w:tcBorders>
+            <w:shd w:val="clear" w:color="auto" w:fill="E5DFEC" w:themeFill="accent4" w:themeFillTint="33"/>
+          </w:tcPr>
+          <w:p>
+            <w:pPr>
+              <w:spacing w:after="0" w:line="240" w:lineRule="auto"/>
+              <w:jc w:val="center"/>
+              <w:rPr>
+                <w:rFonts w:cstheme="minorHAnsi"/>
+                <w:b/>
+                <w:sz w:val="20"/>
+                <w:szCs w:val="20"/>
+              </w:rPr>
+            </w:pPr>
+            <w:r>
+              <w:rPr>
+                <w:rFonts w:cstheme="minorHAnsi"/>
+                <w:b/>
+                <w:sz w:val="20"/>
+                <w:szCs w:val="20"/>
+              </w:rPr>
+              <w:t>20</w:t>
+            </w:r>
+          </w:p>
+        </w:tc>
+        <w:tc>
+          <w:tcPr>
+            <w:tcW w:w="1033" w:type="dxa"/>
+            <w:tcBorders>
+              <w:top w:val="single" w:sz="4" w:space="0" w:color="auto"/>
+              <w:left w:val="single" w:sz="4" w:space="0" w:color="auto"/>
+              <w:bottom w:val="single" w:sz="4" w:space="0" w:color="auto"/>
+              <w:right w:val="single" w:sz="4" w:space="0" w:color="auto"/>
+            </w:tcBorders>
+            <w:shd w:val="clear" w:color="auto" w:fill="E5DFEC" w:themeFill="accent4" w:themeFillTint="33"/>
+          </w:tcPr>
+          <w:p>
+            <w:pPr>
+              <w:spacing w:after="0" w:line="240" w:lineRule="auto"/>
+              <w:jc w:val="center"/>
+              <w:rPr>
+                <w:rFonts w:cstheme="minorHAnsi"/>
+                <w:sz w:val="20"/>
+                <w:szCs w:val="20"/>
+              </w:rPr>
+            </w:pPr>
+            <w:r>
+              <w:rPr>
+                <w:rFonts w:cstheme="minorHAnsi"/>
+                <w:sz w:val="20"/>
+                <w:szCs w:val="20"/>
+              </w:rPr>
+              <w:t>3/5-6</w:t>
+            </w:r>
+          </w:p>
+        </w:tc>
+        <w:tc>
+          <w:tcPr>
+            <w:tcW w:w="990" w:type="dxa"/>
+            <w:tcBorders>
+              <w:top w:val="single" w:sz="4" w:space="0" w:color="auto"/>
+              <w:left w:val="single" w:sz="4" w:space="0" w:color="auto"/>
+              <w:bottom w:val="single" w:sz="4" w:space="0" w:color="auto"/>
+              <w:right w:val="single" w:sz="4" w:space="0" w:color="auto"/>
+            </w:tcBorders>
+            <w:shd w:val="clear" w:color="auto" w:fill="E5DFEC" w:themeFill="accent4" w:themeFillTint="33"/>
+          </w:tcPr>
+          <w:p>
+            <w:pPr>
+              <w:spacing w:after="0" w:line="240" w:lineRule="auto"/>
+              <w:jc w:val="center"/>
+              <w:rPr>
+                <w:rFonts w:cstheme="minorHAnsi"/>
+                <w:sz w:val="20"/>
+                <w:szCs w:val="20"/>
+              </w:rPr>
+            </w:pPr>
+            <w:r>
+              <w:rPr>
+                <w:rFonts w:cstheme="minorHAnsi"/>
+                <w:sz w:val="20"/>
+                <w:szCs w:val="20"/>
+              </w:rPr>
+              <w:t>4.4</w:t>
+            </w:r>
+          </w:p>
+        </w:tc>
+        <w:tc>
+          <w:tcPr>
+            <w:tcW w:w="4590" w:type="dxa"/>
+            <w:tcBorders>
+              <w:top w:val="single" w:sz="4" w:space="0" w:color="auto"/>
+              <w:left w:val="single" w:sz="4" w:space="0" w:color="auto"/>
+              <w:bottom w:val="single" w:sz="4" w:space="0" w:color="auto"/>
+              <w:right w:val="single" w:sz="4" w:space="0" w:color="auto"/>
+            </w:tcBorders>
+            <w:shd w:val="clear" w:color="auto" w:fill="E5DFEC" w:themeFill="accent4" w:themeFillTint="33"/>
+          </w:tcPr>
+          <w:p>
+            <w:pPr>
+              <w:spacing w:after="0" w:line="240" w:lineRule="auto"/>
+              <w:rPr>
+                <w:rFonts w:cstheme="minorHAnsi"/>
+                <w:sz w:val="20"/>
+                <w:szCs w:val="20"/>
+              </w:rPr>
+            </w:pPr>
+            <w:hyperlink r:id="rId26" w:history="1">
+              <w:r>
+                <w:rPr>
+                  <w:rFonts w:cstheme="minorHAnsi"/>
+                  <w:sz w:val="20"/>
+                  <w:szCs w:val="20"/>
+                </w:rPr>
+                <w:t>Greedy Method</w:t>
+              </w:r>
+            </w:hyperlink>
+            <w:r>
+              <w:rPr>
+                <w:rFonts w:cstheme="minorHAnsi"/>
+                <w:sz w:val="20"/>
+                <w:szCs w:val="20"/>
+              </w:rPr>
+              <w:t xml:space="preserve"> - Huffman Codes</w:t>
+            </w:r>
+          </w:p>
+        </w:tc>
+        <w:tc>
+          <w:tcPr>
+            <w:tcW w:w="2312" w:type="dxa"/>
+            <w:tcBorders>
+              <w:top w:val="single" w:sz="4" w:space="0" w:color="auto"/>
+              <w:left w:val="single" w:sz="4" w:space="0" w:color="auto"/>
+              <w:bottom w:val="single" w:sz="4" w:space="0" w:color="auto"/>
+              <w:right w:val="single" w:sz="4" w:space="0" w:color="auto"/>
+            </w:tcBorders>
+            <w:shd w:val="clear" w:color="auto" w:fill="E5DFEC" w:themeFill="accent4" w:themeFillTint="33"/>
+          </w:tcPr>
+          <w:p>
+            <w:pPr>
+              <w:spacing w:after="0" w:line="240" w:lineRule="auto"/>
+              <w:jc w:val="center"/>
+              <w:rPr>
+                <w:rFonts w:cstheme="minorHAnsi"/>
+                <w:sz w:val="20"/>
+                <w:szCs w:val="20"/>
+              </w:rPr>
+            </w:pPr>
+          </w:p>
+        </w:tc>
+      </w:tr>
+      <w:tr>
+        <w:trPr>
+          <w:jc w:val="center"/>
+        </w:trPr>
+        <w:tc>
+          <w:tcPr>
+            <w:tcW w:w="492" w:type="dxa"/>
+            <w:tcBorders>
+              <w:top w:val="single" w:sz="4" w:space="0" w:color="auto"/>
+              <w:left w:val="single" w:sz="4" w:space="0" w:color="auto"/>
+              <w:bottom w:val="single" w:sz="4" w:space="0" w:color="auto"/>
+              <w:right w:val="single" w:sz="4" w:space="0" w:color="auto"/>
+            </w:tcBorders>
+            <w:shd w:val="clear" w:color="auto" w:fill="E5DFEC" w:themeFill="accent4" w:themeFillTint="33"/>
+          </w:tcPr>
+          <w:p>
+            <w:pPr>
+              <w:spacing w:after="0" w:line="240" w:lineRule="auto"/>
+              <w:jc w:val="center"/>
+              <w:rPr>
+                <w:rFonts w:cstheme="minorHAnsi"/>
+                <w:b/>
+                <w:sz w:val="20"/>
+                <w:szCs w:val="20"/>
+              </w:rPr>
+            </w:pPr>
+            <w:r>
+              <w:rPr>
+                <w:rFonts w:cstheme="minorHAnsi"/>
+                <w:b/>
+                <w:sz w:val="20"/>
+                <w:szCs w:val="20"/>
+              </w:rPr>
+              <w:t>21</w:t>
+            </w:r>
+          </w:p>
+        </w:tc>
+        <w:tc>
+          <w:tcPr>
+            <w:tcW w:w="1033" w:type="dxa"/>
+            <w:tcBorders>
+              <w:top w:val="single" w:sz="4" w:space="0" w:color="auto"/>
+              <w:left w:val="single" w:sz="4" w:space="0" w:color="auto"/>
+              <w:bottom w:val="single" w:sz="4" w:space="0" w:color="auto"/>
+              <w:right w:val="single" w:sz="4" w:space="0" w:color="auto"/>
+            </w:tcBorders>
+            <w:shd w:val="clear" w:color="auto" w:fill="E5DFEC" w:themeFill="accent4" w:themeFillTint="33"/>
+          </w:tcPr>
+          <w:p>
+            <w:pPr>
+              <w:spacing w:after="0" w:line="240" w:lineRule="auto"/>
+              <w:jc w:val="center"/>
+              <w:rPr>
+                <w:rFonts w:cstheme="minorHAnsi"/>
+                <w:sz w:val="20"/>
+                <w:szCs w:val="20"/>
+              </w:rPr>
+            </w:pPr>
+            <w:r>
+              <w:rPr>
+                <w:rFonts w:cstheme="minorHAnsi"/>
+                <w:sz w:val="20"/>
+                <w:szCs w:val="20"/>
+              </w:rPr>
+              <w:t>3/7-8</w:t>
+            </w:r>
+          </w:p>
+        </w:tc>
+        <w:tc>
+          <w:tcPr>
+            <w:tcW w:w="990" w:type="dxa"/>
+            <w:tcBorders>
+              <w:top w:val="single" w:sz="4" w:space="0" w:color="auto"/>
+              <w:left w:val="single" w:sz="4" w:space="0" w:color="auto"/>
+              <w:bottom w:val="single" w:sz="4" w:space="0" w:color="auto"/>
+              <w:right w:val="single" w:sz="4" w:space="0" w:color="auto"/>
+            </w:tcBorders>
+            <w:shd w:val="clear" w:color="auto" w:fill="E5DFEC" w:themeFill="accent4" w:themeFillTint="33"/>
+          </w:tcPr>
+          <w:p>
+            <w:pPr>
+              <w:spacing w:after="0" w:line="240" w:lineRule="auto"/>
+              <w:jc w:val="center"/>
+              <w:rPr>
+                <w:rFonts w:cstheme="minorHAnsi"/>
+                <w:sz w:val="20"/>
+                <w:szCs w:val="20"/>
+              </w:rPr>
+            </w:pPr>
+            <w:r>
+              <w:rPr>
+                <w:rFonts w:cstheme="minorHAnsi"/>
+                <w:sz w:val="20"/>
+                <w:szCs w:val="20"/>
+              </w:rPr>
+              <w:t>4.5</w:t>
+            </w:r>
+          </w:p>
+        </w:tc>
+        <w:tc>
+          <w:tcPr>
+            <w:tcW w:w="4590" w:type="dxa"/>
+            <w:tcBorders>
+              <w:top w:val="single" w:sz="4" w:space="0" w:color="auto"/>
+              <w:left w:val="single" w:sz="4" w:space="0" w:color="auto"/>
+              <w:bottom w:val="single" w:sz="4" w:space="0" w:color="auto"/>
+              <w:right w:val="single" w:sz="4" w:space="0" w:color="auto"/>
+            </w:tcBorders>
+            <w:shd w:val="clear" w:color="auto" w:fill="E5DFEC" w:themeFill="accent4" w:themeFillTint="33"/>
+          </w:tcPr>
+          <w:p>
+            <w:pPr>
+              <w:spacing w:after="0" w:line="240" w:lineRule="auto"/>
+              <w:rPr>
+                <w:rFonts w:cstheme="minorHAnsi"/>
+                <w:sz w:val="20"/>
+                <w:szCs w:val="20"/>
+              </w:rPr>
+            </w:pPr>
+            <w:r>
+              <w:rPr>
+                <w:rFonts w:cstheme="minorHAnsi"/>
+                <w:sz w:val="20"/>
+                <w:szCs w:val="20"/>
+              </w:rPr>
+              <w:t>Greedy vs. Dynamic Programming &amp; 0-1 Knapsack</w:t>
+            </w:r>
+          </w:p>
+        </w:tc>
+        <w:tc>
+          <w:tcPr>
+            <w:tcW w:w="2312" w:type="dxa"/>
+            <w:tcBorders>
+              <w:top w:val="single" w:sz="4" w:space="0" w:color="auto"/>
+              <w:left w:val="single" w:sz="4" w:space="0" w:color="auto"/>
+              <w:bottom w:val="single" w:sz="4" w:space="0" w:color="auto"/>
+              <w:right w:val="single" w:sz="4" w:space="0" w:color="auto"/>
+            </w:tcBorders>
+            <w:shd w:val="clear" w:color="auto" w:fill="E5DFEC" w:themeFill="accent4" w:themeFillTint="33"/>
+          </w:tcPr>
+          <w:p>
+            <w:pPr>
+              <w:spacing w:after="0" w:line="240" w:lineRule="auto"/>
+              <w:jc w:val="center"/>
+              <w:rPr>
+                <w:rFonts w:cs="Times New Roman"/>
+                <w:sz w:val="20"/>
+                <w:szCs w:val="20"/>
+              </w:rPr>
+            </w:pPr>
+          </w:p>
+        </w:tc>
+      </w:tr>
+      <w:tr>
+        <w:trPr>
+          <w:jc w:val="center"/>
+        </w:trPr>
+        <w:tc>
+          <w:tcPr>
+            <w:tcW w:w="492" w:type="dxa"/>
+            <w:tcBorders>
+              <w:top w:val="single" w:sz="4" w:space="0" w:color="auto"/>
+              <w:left w:val="single" w:sz="4" w:space="0" w:color="auto"/>
+              <w:bottom w:val="single" w:sz="4" w:space="0" w:color="auto"/>
+              <w:right w:val="single" w:sz="4" w:space="0" w:color="auto"/>
+            </w:tcBorders>
             <w:shd w:val="clear" w:color="auto" w:fill="EAF1DD" w:themeFill="accent3" w:themeFillTint="33"/>
           </w:tcPr>
           <w:p>
@@ -4596,7 +4671,7 @@
                 <w:szCs w:val="20"/>
               </w:rPr>
             </w:pPr>
-            <w:hyperlink r:id="rId25" w:history="1">
+            <w:hyperlink r:id="rId27" w:history="1">
               <w:r>
                 <w:rPr>
                   <w:rFonts w:cstheme="minorHAnsi"/>
@@ -4794,7 +4869,7 @@
                 <w:szCs w:val="20"/>
               </w:rPr>
             </w:pPr>
-            <w:hyperlink r:id="rId26" w:history="1">
+            <w:hyperlink r:id="rId28" w:history="1">
               <w:r>
                 <w:rPr>
                   <w:rFonts w:cstheme="minorHAnsi"/>
@@ -4929,332 +5004,6 @@
                 <w:szCs w:val="20"/>
               </w:rPr>
             </w:pPr>
-            <w:hyperlink r:id="rId27" w:history="1">
-              <w:r>
-                <w:rPr>
-                  <w:rFonts w:cstheme="minorHAnsi"/>
-                  <w:sz w:val="20"/>
-                  <w:szCs w:val="20"/>
-                </w:rPr>
-                <w:t>Backtracking</w:t>
-              </w:r>
-            </w:hyperlink>
-            <w:r>
-              <w:rPr>
-                <w:rFonts w:cstheme="minorHAnsi"/>
-                <w:sz w:val="20"/>
-                <w:szCs w:val="20"/>
-              </w:rPr>
-              <w:t xml:space="preserve"> - Graph Coloring</w:t>
-            </w:r>
-          </w:p>
-        </w:tc>
-        <w:tc>
-          <w:tcPr>
-            <w:tcW w:w="2312" w:type="dxa"/>
-            <w:tcBorders>
-              <w:top w:val="single" w:sz="4" w:space="0" w:color="auto"/>
-              <w:left w:val="single" w:sz="4" w:space="0" w:color="auto"/>
-              <w:bottom w:val="single" w:sz="4" w:space="0" w:color="auto"/>
-              <w:right w:val="single" w:sz="4" w:space="0" w:color="auto"/>
-            </w:tcBorders>
-            <w:shd w:val="clear" w:color="auto" w:fill="EAF1DD" w:themeFill="accent3" w:themeFillTint="33"/>
-          </w:tcPr>
-          <w:p>
-            <w:pPr>
-              <w:spacing w:after="0" w:line="240" w:lineRule="auto"/>
-              <w:jc w:val="center"/>
-              <w:rPr>
-                <w:rFonts w:cstheme="minorHAnsi"/>
-                <w:sz w:val="20"/>
-                <w:szCs w:val="20"/>
-              </w:rPr>
-            </w:pPr>
-          </w:p>
-        </w:tc>
-      </w:tr>
-      <w:tr>
-        <w:trPr>
-          <w:jc w:val="center"/>
-        </w:trPr>
-        <w:tc>
-          <w:tcPr>
-            <w:tcW w:w="492" w:type="dxa"/>
-            <w:tcBorders>
-              <w:top w:val="single" w:sz="4" w:space="0" w:color="auto"/>
-              <w:left w:val="single" w:sz="4" w:space="0" w:color="auto"/>
-              <w:bottom w:val="single" w:sz="4" w:space="0" w:color="auto"/>
-              <w:right w:val="single" w:sz="4" w:space="0" w:color="auto"/>
-            </w:tcBorders>
-            <w:shd w:val="clear" w:color="auto" w:fill="EAF1DD" w:themeFill="accent3" w:themeFillTint="33"/>
-          </w:tcPr>
-          <w:p>
-            <w:pPr>
-              <w:spacing w:after="0" w:line="240" w:lineRule="auto"/>
-              <w:jc w:val="center"/>
-              <w:rPr>
-                <w:rFonts w:cstheme="minorHAnsi"/>
-                <w:b/>
-                <w:sz w:val="20"/>
-                <w:szCs w:val="20"/>
-              </w:rPr>
-            </w:pPr>
-            <w:r>
-              <w:rPr>
-                <w:rFonts w:cstheme="minorHAnsi"/>
-                <w:b/>
-                <w:sz w:val="20"/>
-                <w:szCs w:val="20"/>
-              </w:rPr>
-              <w:t>25</w:t>
-            </w:r>
-          </w:p>
-        </w:tc>
-        <w:tc>
-          <w:tcPr>
-            <w:tcW w:w="1033" w:type="dxa"/>
-            <w:tcBorders>
-              <w:top w:val="single" w:sz="4" w:space="0" w:color="auto"/>
-              <w:left w:val="single" w:sz="4" w:space="0" w:color="auto"/>
-              <w:bottom w:val="single" w:sz="4" w:space="0" w:color="auto"/>
-              <w:right w:val="single" w:sz="4" w:space="0" w:color="auto"/>
-            </w:tcBorders>
-            <w:shd w:val="clear" w:color="auto" w:fill="EAF1DD" w:themeFill="accent3" w:themeFillTint="33"/>
-          </w:tcPr>
-          <w:p>
-            <w:pPr>
-              <w:spacing w:after="0" w:line="240" w:lineRule="auto"/>
-              <w:jc w:val="center"/>
-              <w:rPr>
-                <w:rFonts w:cstheme="minorHAnsi"/>
-                <w:bCs/>
-                <w:sz w:val="20"/>
-                <w:szCs w:val="20"/>
-              </w:rPr>
-            </w:pPr>
-            <w:r>
-              <w:rPr>
-                <w:rFonts w:cstheme="minorHAnsi"/>
-                <w:bCs/>
-                <w:sz w:val="20"/>
-                <w:szCs w:val="20"/>
-              </w:rPr>
-              <w:t>3/20-21</w:t>
-            </w:r>
-          </w:p>
-        </w:tc>
-        <w:tc>
-          <w:tcPr>
-            <w:tcW w:w="990" w:type="dxa"/>
-            <w:tcBorders>
-              <w:top w:val="single" w:sz="4" w:space="0" w:color="auto"/>
-              <w:left w:val="single" w:sz="4" w:space="0" w:color="auto"/>
-              <w:bottom w:val="single" w:sz="4" w:space="0" w:color="auto"/>
-              <w:right w:val="single" w:sz="4" w:space="0" w:color="auto"/>
-            </w:tcBorders>
-            <w:shd w:val="clear" w:color="auto" w:fill="EAF1DD" w:themeFill="accent3" w:themeFillTint="33"/>
-          </w:tcPr>
-          <w:p>
-            <w:pPr>
-              <w:spacing w:after="0" w:line="240" w:lineRule="auto"/>
-              <w:jc w:val="center"/>
-              <w:rPr>
-                <w:rFonts w:cstheme="minorHAnsi"/>
-                <w:sz w:val="20"/>
-                <w:szCs w:val="20"/>
-              </w:rPr>
-            </w:pPr>
-            <w:r>
-              <w:rPr>
-                <w:rFonts w:cstheme="minorHAnsi"/>
-                <w:sz w:val="20"/>
-                <w:szCs w:val="20"/>
-              </w:rPr>
-              <w:t>5.6</w:t>
-            </w:r>
-          </w:p>
-        </w:tc>
-        <w:tc>
-          <w:tcPr>
-            <w:tcW w:w="4590" w:type="dxa"/>
-            <w:tcBorders>
-              <w:top w:val="single" w:sz="4" w:space="0" w:color="auto"/>
-              <w:left w:val="single" w:sz="4" w:space="0" w:color="auto"/>
-              <w:bottom w:val="single" w:sz="4" w:space="0" w:color="auto"/>
-              <w:right w:val="single" w:sz="4" w:space="0" w:color="auto"/>
-            </w:tcBorders>
-            <w:shd w:val="clear" w:color="auto" w:fill="EAF1DD" w:themeFill="accent3" w:themeFillTint="33"/>
-          </w:tcPr>
-          <w:p>
-            <w:pPr>
-              <w:spacing w:after="0" w:line="240" w:lineRule="auto"/>
-              <w:rPr>
-                <w:rFonts w:cstheme="minorHAnsi"/>
-                <w:b/>
-                <w:sz w:val="20"/>
-                <w:szCs w:val="20"/>
-              </w:rPr>
-            </w:pPr>
-            <w:hyperlink r:id="rId28" w:history="1">
-              <w:r>
-                <w:rPr>
-                  <w:rFonts w:cstheme="minorHAnsi"/>
-                  <w:sz w:val="20"/>
-                  <w:szCs w:val="20"/>
-                </w:rPr>
-                <w:t>Backtracking</w:t>
-              </w:r>
-            </w:hyperlink>
-            <w:r>
-              <w:rPr>
-                <w:rFonts w:cstheme="minorHAnsi"/>
-                <w:sz w:val="20"/>
-                <w:szCs w:val="20"/>
-              </w:rPr>
-              <w:t xml:space="preserve"> - Hamiltonian Circuits</w:t>
-            </w:r>
-          </w:p>
-        </w:tc>
-        <w:tc>
-          <w:tcPr>
-            <w:tcW w:w="2312" w:type="dxa"/>
-            <w:tcBorders>
-              <w:top w:val="single" w:sz="4" w:space="0" w:color="auto"/>
-              <w:left w:val="single" w:sz="4" w:space="0" w:color="auto"/>
-              <w:bottom w:val="single" w:sz="4" w:space="0" w:color="auto"/>
-              <w:right w:val="single" w:sz="4" w:space="0" w:color="auto"/>
-            </w:tcBorders>
-            <w:shd w:val="clear" w:color="auto" w:fill="EAF1DD" w:themeFill="accent3" w:themeFillTint="33"/>
-          </w:tcPr>
-          <w:p>
-            <w:pPr>
-              <w:spacing w:after="0" w:line="240" w:lineRule="auto"/>
-              <w:jc w:val="center"/>
-              <w:rPr>
-                <w:rFonts w:cstheme="minorHAnsi"/>
-                <w:sz w:val="20"/>
-                <w:szCs w:val="20"/>
-              </w:rPr>
-            </w:pPr>
-          </w:p>
-        </w:tc>
-      </w:tr>
-      <w:tr>
-        <w:trPr>
-          <w:jc w:val="center"/>
-        </w:trPr>
-        <w:tc>
-          <w:tcPr>
-            <w:tcW w:w="492" w:type="dxa"/>
-            <w:tcBorders>
-              <w:top w:val="single" w:sz="4" w:space="0" w:color="auto"/>
-              <w:left w:val="single" w:sz="4" w:space="0" w:color="auto"/>
-              <w:bottom w:val="single" w:sz="4" w:space="0" w:color="auto"/>
-              <w:right w:val="single" w:sz="4" w:space="0" w:color="auto"/>
-            </w:tcBorders>
-            <w:shd w:val="clear" w:color="auto" w:fill="EAF1DD" w:themeFill="accent3" w:themeFillTint="33"/>
-          </w:tcPr>
-          <w:p>
-            <w:pPr>
-              <w:spacing w:after="0" w:line="240" w:lineRule="auto"/>
-              <w:jc w:val="center"/>
-              <w:rPr>
-                <w:rFonts w:cstheme="minorHAnsi"/>
-                <w:b/>
-                <w:sz w:val="20"/>
-                <w:szCs w:val="20"/>
-              </w:rPr>
-            </w:pPr>
-            <w:r>
-              <w:rPr>
-                <w:rFonts w:cstheme="minorHAnsi"/>
-                <w:b/>
-                <w:sz w:val="20"/>
-                <w:szCs w:val="20"/>
-              </w:rPr>
-              <w:t>26</w:t>
-            </w:r>
-          </w:p>
-        </w:tc>
-        <w:tc>
-          <w:tcPr>
-            <w:tcW w:w="1033" w:type="dxa"/>
-            <w:tcBorders>
-              <w:top w:val="single" w:sz="4" w:space="0" w:color="auto"/>
-              <w:left w:val="single" w:sz="4" w:space="0" w:color="auto"/>
-              <w:bottom w:val="single" w:sz="4" w:space="0" w:color="auto"/>
-              <w:right w:val="single" w:sz="4" w:space="0" w:color="auto"/>
-            </w:tcBorders>
-            <w:shd w:val="clear" w:color="auto" w:fill="EAF1DD" w:themeFill="accent3" w:themeFillTint="33"/>
-          </w:tcPr>
-          <w:p>
-            <w:pPr>
-              <w:spacing w:after="0" w:line="240" w:lineRule="auto"/>
-              <w:jc w:val="center"/>
-              <w:rPr>
-                <w:rFonts w:cstheme="minorHAnsi"/>
-                <w:bCs/>
-                <w:sz w:val="20"/>
-                <w:szCs w:val="20"/>
-              </w:rPr>
-            </w:pPr>
-            <w:r>
-              <w:rPr>
-                <w:rFonts w:cstheme="minorHAnsi"/>
-                <w:bCs/>
-                <w:sz w:val="20"/>
-                <w:szCs w:val="20"/>
-              </w:rPr>
-              <w:t>3/22-4/1</w:t>
-            </w:r>
-          </w:p>
-        </w:tc>
-        <w:tc>
-          <w:tcPr>
-            <w:tcW w:w="990" w:type="dxa"/>
-            <w:tcBorders>
-              <w:top w:val="single" w:sz="4" w:space="0" w:color="auto"/>
-              <w:left w:val="single" w:sz="4" w:space="0" w:color="auto"/>
-              <w:bottom w:val="single" w:sz="4" w:space="0" w:color="auto"/>
-              <w:right w:val="single" w:sz="4" w:space="0" w:color="auto"/>
-            </w:tcBorders>
-            <w:shd w:val="clear" w:color="auto" w:fill="EAF1DD" w:themeFill="accent3" w:themeFillTint="33"/>
-          </w:tcPr>
-          <w:p>
-            <w:pPr>
-              <w:spacing w:after="0" w:line="240" w:lineRule="auto"/>
-              <w:jc w:val="center"/>
-              <w:rPr>
-                <w:rFonts w:cstheme="minorHAnsi"/>
-                <w:sz w:val="20"/>
-                <w:szCs w:val="20"/>
-              </w:rPr>
-            </w:pPr>
-            <w:r>
-              <w:rPr>
-                <w:rFonts w:cstheme="minorHAnsi"/>
-                <w:sz w:val="20"/>
-                <w:szCs w:val="20"/>
-              </w:rPr>
-              <w:t>5.7</w:t>
-            </w:r>
-          </w:p>
-        </w:tc>
-        <w:tc>
-          <w:tcPr>
-            <w:tcW w:w="4590" w:type="dxa"/>
-            <w:tcBorders>
-              <w:top w:val="single" w:sz="4" w:space="0" w:color="auto"/>
-              <w:left w:val="single" w:sz="4" w:space="0" w:color="auto"/>
-              <w:bottom w:val="single" w:sz="4" w:space="0" w:color="auto"/>
-              <w:right w:val="single" w:sz="4" w:space="0" w:color="auto"/>
-            </w:tcBorders>
-            <w:shd w:val="clear" w:color="auto" w:fill="EAF1DD" w:themeFill="accent3" w:themeFillTint="33"/>
-          </w:tcPr>
-          <w:p>
-            <w:pPr>
-              <w:spacing w:after="0" w:line="240" w:lineRule="auto"/>
-            </w:pPr>
             <w:hyperlink r:id="rId29" w:history="1">
               <w:r>
                 <w:rPr>
@@ -5271,7 +5020,7 @@
                 <w:sz w:val="20"/>
                 <w:szCs w:val="20"/>
               </w:rPr>
-              <w:t xml:space="preserve"> - 0-1 Knapsack </w:t>
+              <w:t xml:space="preserve"> - Graph Coloring</w:t>
             </w:r>
           </w:p>
         </w:tc>
@@ -5292,7 +5041,6 @@
               <w:jc w:val="center"/>
               <w:rPr>
                 <w:rFonts w:cstheme="minorHAnsi"/>
-                <w:bCs/>
                 <w:sz w:val="20"/>
                 <w:szCs w:val="20"/>
               </w:rPr>
@@ -5306,15 +5054,14 @@
         </w:trPr>
         <w:tc>
           <w:tcPr>
-            <w:tcW w:w="9417" w:type="dxa"/>
-            <w:gridSpan w:val="5"/>
-            <w:tcBorders>
-              <w:top w:val="single" w:sz="4" w:space="0" w:color="auto"/>
-              <w:left w:val="single" w:sz="4" w:space="0" w:color="auto"/>
-              <w:bottom w:val="single" w:sz="4" w:space="0" w:color="auto"/>
-              <w:right w:val="single" w:sz="4" w:space="0" w:color="auto"/>
-            </w:tcBorders>
-            <w:shd w:val="clear" w:color="auto" w:fill="FFFF00"/>
+            <w:tcW w:w="492" w:type="dxa"/>
+            <w:tcBorders>
+              <w:top w:val="single" w:sz="4" w:space="0" w:color="auto"/>
+              <w:left w:val="single" w:sz="4" w:space="0" w:color="auto"/>
+              <w:bottom w:val="single" w:sz="4" w:space="0" w:color="auto"/>
+              <w:right w:val="single" w:sz="4" w:space="0" w:color="auto"/>
+            </w:tcBorders>
+            <w:shd w:val="clear" w:color="auto" w:fill="EAF1DD" w:themeFill="accent3" w:themeFillTint="33"/>
           </w:tcPr>
           <w:p>
             <w:pPr>
@@ -5323,6 +5070,38 @@
               <w:rPr>
                 <w:rFonts w:cstheme="minorHAnsi"/>
                 <w:b/>
+                <w:sz w:val="20"/>
+                <w:szCs w:val="20"/>
+              </w:rPr>
+            </w:pPr>
+            <w:r>
+              <w:rPr>
+                <w:rFonts w:cstheme="minorHAnsi"/>
+                <w:b/>
+                <w:sz w:val="20"/>
+                <w:szCs w:val="20"/>
+              </w:rPr>
+              <w:t>25</w:t>
+            </w:r>
+          </w:p>
+        </w:tc>
+        <w:tc>
+          <w:tcPr>
+            <w:tcW w:w="1033" w:type="dxa"/>
+            <w:tcBorders>
+              <w:top w:val="single" w:sz="4" w:space="0" w:color="auto"/>
+              <w:left w:val="single" w:sz="4" w:space="0" w:color="auto"/>
+              <w:bottom w:val="single" w:sz="4" w:space="0" w:color="auto"/>
+              <w:right w:val="single" w:sz="4" w:space="0" w:color="auto"/>
+            </w:tcBorders>
+            <w:shd w:val="clear" w:color="auto" w:fill="EAF1DD" w:themeFill="accent3" w:themeFillTint="33"/>
+          </w:tcPr>
+          <w:p>
+            <w:pPr>
+              <w:spacing w:after="0" w:line="240" w:lineRule="auto"/>
+              <w:jc w:val="center"/>
+              <w:rPr>
+                <w:rFonts w:cstheme="minorHAnsi"/>
                 <w:bCs/>
                 <w:sz w:val="20"/>
                 <w:szCs w:val="20"/>
@@ -5331,13 +5110,107 @@
             <w:r>
               <w:rPr>
                 <w:rFonts w:cstheme="minorHAnsi"/>
+                <w:bCs/>
+                <w:sz w:val="20"/>
+                <w:szCs w:val="20"/>
+              </w:rPr>
+              <w:t>3/20-21</w:t>
+            </w:r>
+          </w:p>
+        </w:tc>
+        <w:tc>
+          <w:tcPr>
+            <w:tcW w:w="990" w:type="dxa"/>
+            <w:tcBorders>
+              <w:top w:val="single" w:sz="4" w:space="0" w:color="auto"/>
+              <w:left w:val="single" w:sz="4" w:space="0" w:color="auto"/>
+              <w:bottom w:val="single" w:sz="4" w:space="0" w:color="auto"/>
+              <w:right w:val="single" w:sz="4" w:space="0" w:color="auto"/>
+            </w:tcBorders>
+            <w:shd w:val="clear" w:color="auto" w:fill="EAF1DD" w:themeFill="accent3" w:themeFillTint="33"/>
+          </w:tcPr>
+          <w:p>
+            <w:pPr>
+              <w:spacing w:after="0" w:line="240" w:lineRule="auto"/>
+              <w:jc w:val="center"/>
+              <w:rPr>
+                <w:rFonts w:cstheme="minorHAnsi"/>
+                <w:sz w:val="20"/>
+                <w:szCs w:val="20"/>
+              </w:rPr>
+            </w:pPr>
+            <w:r>
+              <w:rPr>
+                <w:rFonts w:cstheme="minorHAnsi"/>
+                <w:sz w:val="20"/>
+                <w:szCs w:val="20"/>
+              </w:rPr>
+              <w:t>5.6</w:t>
+            </w:r>
+          </w:p>
+        </w:tc>
+        <w:tc>
+          <w:tcPr>
+            <w:tcW w:w="4590" w:type="dxa"/>
+            <w:tcBorders>
+              <w:top w:val="single" w:sz="4" w:space="0" w:color="auto"/>
+              <w:left w:val="single" w:sz="4" w:space="0" w:color="auto"/>
+              <w:bottom w:val="single" w:sz="4" w:space="0" w:color="auto"/>
+              <w:right w:val="single" w:sz="4" w:space="0" w:color="auto"/>
+            </w:tcBorders>
+            <w:shd w:val="clear" w:color="auto" w:fill="EAF1DD" w:themeFill="accent3" w:themeFillTint="33"/>
+          </w:tcPr>
+          <w:p>
+            <w:pPr>
+              <w:spacing w:after="0" w:line="240" w:lineRule="auto"/>
+              <w:rPr>
+                <w:rFonts w:cstheme="minorHAnsi"/>
                 <w:b/>
-                <w:bCs/>
-                <w:sz w:val="20"/>
-                <w:szCs w:val="20"/>
-              </w:rPr>
-              <w:t>Spring Break (23-31 March)</w:t>
-            </w:r>
+                <w:sz w:val="20"/>
+                <w:szCs w:val="20"/>
+              </w:rPr>
+            </w:pPr>
+            <w:hyperlink r:id="rId30" w:history="1">
+              <w:r>
+                <w:rPr>
+                  <w:rFonts w:cstheme="minorHAnsi"/>
+                  <w:sz w:val="20"/>
+                  <w:szCs w:val="20"/>
+                </w:rPr>
+                <w:t>Backtracking</w:t>
+              </w:r>
+            </w:hyperlink>
+            <w:r>
+              <w:rPr>
+                <w:rFonts w:cstheme="minorHAnsi"/>
+                <w:sz w:val="20"/>
+                <w:szCs w:val="20"/>
+              </w:rPr>
+              <w:t xml:space="preserve"> - Hamiltonian Circuits</w:t>
+            </w:r>
+          </w:p>
+        </w:tc>
+        <w:tc>
+          <w:tcPr>
+            <w:tcW w:w="2312" w:type="dxa"/>
+            <w:tcBorders>
+              <w:top w:val="single" w:sz="4" w:space="0" w:color="auto"/>
+              <w:left w:val="single" w:sz="4" w:space="0" w:color="auto"/>
+              <w:bottom w:val="single" w:sz="4" w:space="0" w:color="auto"/>
+              <w:right w:val="single" w:sz="4" w:space="0" w:color="auto"/>
+            </w:tcBorders>
+            <w:shd w:val="clear" w:color="auto" w:fill="EAF1DD" w:themeFill="accent3" w:themeFillTint="33"/>
+          </w:tcPr>
+          <w:p>
+            <w:pPr>
+              <w:spacing w:after="0" w:line="240" w:lineRule="auto"/>
+              <w:jc w:val="center"/>
+              <w:rPr>
+                <w:rFonts w:cstheme="minorHAnsi"/>
+                <w:sz w:val="20"/>
+                <w:szCs w:val="20"/>
+              </w:rPr>
+            </w:pPr>
           </w:p>
         </w:tc>
       </w:tr>
@@ -5354,6 +5227,208 @@
               <w:bottom w:val="single" w:sz="4" w:space="0" w:color="auto"/>
               <w:right w:val="single" w:sz="4" w:space="0" w:color="auto"/>
             </w:tcBorders>
+            <w:shd w:val="clear" w:color="auto" w:fill="EAF1DD" w:themeFill="accent3" w:themeFillTint="33"/>
+          </w:tcPr>
+          <w:p>
+            <w:pPr>
+              <w:spacing w:after="0" w:line="240" w:lineRule="auto"/>
+              <w:jc w:val="center"/>
+              <w:rPr>
+                <w:rFonts w:cstheme="minorHAnsi"/>
+                <w:b/>
+                <w:sz w:val="20"/>
+                <w:szCs w:val="20"/>
+              </w:rPr>
+            </w:pPr>
+            <w:r>
+              <w:rPr>
+                <w:rFonts w:cstheme="minorHAnsi"/>
+                <w:b/>
+                <w:sz w:val="20"/>
+                <w:szCs w:val="20"/>
+              </w:rPr>
+              <w:t>26</w:t>
+            </w:r>
+          </w:p>
+        </w:tc>
+        <w:tc>
+          <w:tcPr>
+            <w:tcW w:w="1033" w:type="dxa"/>
+            <w:tcBorders>
+              <w:top w:val="single" w:sz="4" w:space="0" w:color="auto"/>
+              <w:left w:val="single" w:sz="4" w:space="0" w:color="auto"/>
+              <w:bottom w:val="single" w:sz="4" w:space="0" w:color="auto"/>
+              <w:right w:val="single" w:sz="4" w:space="0" w:color="auto"/>
+            </w:tcBorders>
+            <w:shd w:val="clear" w:color="auto" w:fill="EAF1DD" w:themeFill="accent3" w:themeFillTint="33"/>
+          </w:tcPr>
+          <w:p>
+            <w:pPr>
+              <w:spacing w:after="0" w:line="240" w:lineRule="auto"/>
+              <w:jc w:val="center"/>
+              <w:rPr>
+                <w:rFonts w:cstheme="minorHAnsi"/>
+                <w:bCs/>
+                <w:sz w:val="20"/>
+                <w:szCs w:val="20"/>
+              </w:rPr>
+            </w:pPr>
+            <w:r>
+              <w:rPr>
+                <w:rFonts w:cstheme="minorHAnsi"/>
+                <w:bCs/>
+                <w:sz w:val="20"/>
+                <w:szCs w:val="20"/>
+              </w:rPr>
+              <w:t>3/22-4/1</w:t>
+            </w:r>
+          </w:p>
+        </w:tc>
+        <w:tc>
+          <w:tcPr>
+            <w:tcW w:w="990" w:type="dxa"/>
+            <w:tcBorders>
+              <w:top w:val="single" w:sz="4" w:space="0" w:color="auto"/>
+              <w:left w:val="single" w:sz="4" w:space="0" w:color="auto"/>
+              <w:bottom w:val="single" w:sz="4" w:space="0" w:color="auto"/>
+              <w:right w:val="single" w:sz="4" w:space="0" w:color="auto"/>
+            </w:tcBorders>
+            <w:shd w:val="clear" w:color="auto" w:fill="EAF1DD" w:themeFill="accent3" w:themeFillTint="33"/>
+          </w:tcPr>
+          <w:p>
+            <w:pPr>
+              <w:spacing w:after="0" w:line="240" w:lineRule="auto"/>
+              <w:jc w:val="center"/>
+              <w:rPr>
+                <w:rFonts w:cstheme="minorHAnsi"/>
+                <w:sz w:val="20"/>
+                <w:szCs w:val="20"/>
+              </w:rPr>
+            </w:pPr>
+            <w:r>
+              <w:rPr>
+                <w:rFonts w:cstheme="minorHAnsi"/>
+                <w:sz w:val="20"/>
+                <w:szCs w:val="20"/>
+              </w:rPr>
+              <w:t>5.7</w:t>
+            </w:r>
+          </w:p>
+        </w:tc>
+        <w:tc>
+          <w:tcPr>
+            <w:tcW w:w="4590" w:type="dxa"/>
+            <w:tcBorders>
+              <w:top w:val="single" w:sz="4" w:space="0" w:color="auto"/>
+              <w:left w:val="single" w:sz="4" w:space="0" w:color="auto"/>
+              <w:bottom w:val="single" w:sz="4" w:space="0" w:color="auto"/>
+              <w:right w:val="single" w:sz="4" w:space="0" w:color="auto"/>
+            </w:tcBorders>
+            <w:shd w:val="clear" w:color="auto" w:fill="EAF1DD" w:themeFill="accent3" w:themeFillTint="33"/>
+          </w:tcPr>
+          <w:p>
+            <w:pPr>
+              <w:spacing w:after="0" w:line="240" w:lineRule="auto"/>
+            </w:pPr>
+            <w:hyperlink r:id="rId31" w:history="1">
+              <w:r>
+                <w:rPr>
+                  <w:rFonts w:cstheme="minorHAnsi"/>
+                  <w:sz w:val="20"/>
+                  <w:szCs w:val="20"/>
+                </w:rPr>
+                <w:t>Backtracking</w:t>
+              </w:r>
+            </w:hyperlink>
+            <w:r>
+              <w:rPr>
+                <w:rFonts w:cstheme="minorHAnsi"/>
+                <w:sz w:val="20"/>
+                <w:szCs w:val="20"/>
+              </w:rPr>
+              <w:t xml:space="preserve"> - 0-1 Knapsack </w:t>
+            </w:r>
+          </w:p>
+        </w:tc>
+        <w:tc>
+          <w:tcPr>
+            <w:tcW w:w="2312" w:type="dxa"/>
+            <w:tcBorders>
+              <w:top w:val="single" w:sz="4" w:space="0" w:color="auto"/>
+              <w:left w:val="single" w:sz="4" w:space="0" w:color="auto"/>
+              <w:bottom w:val="single" w:sz="4" w:space="0" w:color="auto"/>
+              <w:right w:val="single" w:sz="4" w:space="0" w:color="auto"/>
+            </w:tcBorders>
+            <w:shd w:val="clear" w:color="auto" w:fill="EAF1DD" w:themeFill="accent3" w:themeFillTint="33"/>
+          </w:tcPr>
+          <w:p>
+            <w:pPr>
+              <w:spacing w:after="0" w:line="240" w:lineRule="auto"/>
+              <w:jc w:val="center"/>
+              <w:rPr>
+                <w:rFonts w:cstheme="minorHAnsi"/>
+                <w:bCs/>
+                <w:sz w:val="20"/>
+                <w:szCs w:val="20"/>
+              </w:rPr>
+            </w:pPr>
+          </w:p>
+        </w:tc>
+      </w:tr>
+      <w:tr>
+        <w:trPr>
+          <w:jc w:val="center"/>
+        </w:trPr>
+        <w:tc>
+          <w:tcPr>
+            <w:tcW w:w="9417" w:type="dxa"/>
+            <w:gridSpan w:val="5"/>
+            <w:tcBorders>
+              <w:top w:val="single" w:sz="4" w:space="0" w:color="auto"/>
+              <w:left w:val="single" w:sz="4" w:space="0" w:color="auto"/>
+              <w:bottom w:val="single" w:sz="4" w:space="0" w:color="auto"/>
+              <w:right w:val="single" w:sz="4" w:space="0" w:color="auto"/>
+            </w:tcBorders>
+            <w:shd w:val="clear" w:color="auto" w:fill="FFFF00"/>
+          </w:tcPr>
+          <w:p>
+            <w:pPr>
+              <w:spacing w:after="0" w:line="240" w:lineRule="auto"/>
+              <w:jc w:val="center"/>
+              <w:rPr>
+                <w:rFonts w:cstheme="minorHAnsi"/>
+                <w:b/>
+                <w:bCs/>
+                <w:sz w:val="20"/>
+                <w:szCs w:val="20"/>
+              </w:rPr>
+            </w:pPr>
+            <w:r>
+              <w:rPr>
+                <w:rFonts w:cstheme="minorHAnsi"/>
+                <w:b/>
+                <w:bCs/>
+                <w:sz w:val="20"/>
+                <w:szCs w:val="20"/>
+              </w:rPr>
+              <w:t>Spring Break (23-31 March)</w:t>
+            </w:r>
+          </w:p>
+        </w:tc>
+      </w:tr>
+      <w:tr>
+        <w:trPr>
+          <w:jc w:val="center"/>
+        </w:trPr>
+        <w:tc>
+          <w:tcPr>
+            <w:tcW w:w="492" w:type="dxa"/>
+            <w:tcBorders>
+              <w:top w:val="single" w:sz="4" w:space="0" w:color="auto"/>
+              <w:left w:val="single" w:sz="4" w:space="0" w:color="auto"/>
+              <w:bottom w:val="single" w:sz="4" w:space="0" w:color="auto"/>
+              <w:right w:val="single" w:sz="4" w:space="0" w:color="auto"/>
+            </w:tcBorders>
             <w:shd w:val="clear" w:color="auto" w:fill="DBE5F1" w:themeFill="accent1" w:themeFillTint="33"/>
           </w:tcPr>
           <w:p>
@@ -5462,7 +5537,7 @@
                 <w:szCs w:val="20"/>
               </w:rPr>
             </w:pPr>
-            <w:hyperlink r:id="rId30" w:history="1">
+            <w:hyperlink r:id="rId32" w:history="1">
               <w:r>
                 <w:rPr>
                   <w:rFonts w:cstheme="minorHAnsi"/>
@@ -5635,7 +5710,7 @@
                 <w:rFonts w:cstheme="minorHAnsi"/>
               </w:rPr>
             </w:pPr>
-            <w:hyperlink r:id="rId31" w:history="1">
+            <w:hyperlink r:id="rId33" w:history="1">
               <w:r>
                 <w:rPr>
                   <w:rFonts w:cstheme="minorHAnsi"/>
@@ -5791,7 +5866,7 @@
             <w:pPr>
               <w:spacing w:after="0" w:line="240" w:lineRule="auto"/>
             </w:pPr>
-            <w:hyperlink r:id="rId32" w:history="1">
+            <w:hyperlink r:id="rId34" w:history="1">
               <w:r>
                 <w:rPr>
                   <w:rFonts w:cstheme="minorHAnsi"/>
@@ -5880,7 +5955,7 @@
                 <w:szCs w:val="20"/>
               </w:rPr>
             </w:pPr>
-            <w:hyperlink r:id="rId33" w:history="1">
+            <w:hyperlink r:id="rId35" w:history="1">
               <w:r>
                 <w:rPr>
                   <w:rFonts w:cstheme="minorHAnsi"/>
@@ -5948,7 +6023,7 @@
                 <w:szCs w:val="20"/>
               </w:rPr>
             </w:pPr>
-            <w:hyperlink r:id="rId34" w:history="1">
+            <w:hyperlink r:id="rId36" w:history="1">
               <w:r>
                 <w:rPr>
                   <w:rFonts w:cstheme="minorHAnsi"/>
@@ -6007,7 +6082,7 @@
                 <w:szCs w:val="20"/>
               </w:rPr>
             </w:pPr>
-            <w:hyperlink r:id="rId35" w:history="1">
+            <w:hyperlink r:id="rId37" w:history="1">
               <w:r>
                 <w:rPr>
                   <w:rFonts w:cstheme="minorHAnsi"/>
@@ -6096,7 +6171,7 @@
                 <w:rFonts w:cstheme="minorHAnsi"/>
               </w:rPr>
             </w:pPr>
-            <w:hyperlink r:id="rId36" w:history="1">
+            <w:hyperlink r:id="rId38" w:history="1">
               <w:r>
                 <w:rPr>
                   <w:rFonts w:cstheme="minorHAnsi"/>
@@ -6155,7 +6230,7 @@
                 <w:b/>
               </w:rPr>
             </w:pPr>
-            <w:hyperlink r:id="rId37" w:history="1">
+            <w:hyperlink r:id="rId39" w:history="1">
               <w:r>
                 <w:rPr>
                   <w:rFonts w:cstheme="minorHAnsi"/>
@@ -6244,155 +6319,6 @@
           <w:p>
             <w:pPr>
               <w:spacing w:after="0" w:line="188" w:lineRule="atLeast"/>
-              <w:rPr>
-                <w:rFonts w:cstheme="minorHAnsi"/>
-              </w:rPr>
-            </w:pPr>
-            <w:hyperlink r:id="rId38" w:history="1">
-              <w:r>
-                <w:rPr>
-                  <w:rFonts w:cstheme="minorHAnsi"/>
-                  <w:sz w:val="20"/>
-                  <w:szCs w:val="20"/>
-                </w:rPr>
-                <w:t>Computati</w:t>
-              </w:r>
-              <w:r>
-                <w:rPr>
-                  <w:rFonts w:cstheme="minorHAnsi"/>
-                  <w:sz w:val="20"/>
-                  <w:szCs w:val="20"/>
-                </w:rPr>
-                <w:t>onal Complexity - NP-Complete</w:t>
-              </w:r>
-            </w:hyperlink>
-          </w:p>
-        </w:tc>
-        <w:tc>
-          <w:tcPr>
-            <w:tcW w:w="2312" w:type="dxa"/>
-            <w:tcBorders>
-              <w:top w:val="single" w:sz="4" w:space="0" w:color="auto"/>
-              <w:left w:val="single" w:sz="4" w:space="0" w:color="auto"/>
-              <w:bottom w:val="single" w:sz="4" w:space="0" w:color="auto"/>
-              <w:right w:val="single" w:sz="4" w:space="0" w:color="auto"/>
-            </w:tcBorders>
-            <w:shd w:val="clear" w:color="auto" w:fill="FDE9D9" w:themeFill="accent6" w:themeFillTint="33"/>
-          </w:tcPr>
-          <w:p>
-            <w:pPr>
-              <w:spacing w:after="0" w:line="240" w:lineRule="auto"/>
-              <w:jc w:val="center"/>
-              <w:rPr>
-                <w:rFonts w:cstheme="minorHAnsi"/>
-                <w:bCs/>
-              </w:rPr>
-            </w:pPr>
-          </w:p>
-        </w:tc>
-      </w:tr>
-      <w:tr>
-        <w:trPr>
-          <w:trHeight w:val="188"/>
-          <w:jc w:val="center"/>
-        </w:trPr>
-        <w:tc>
-          <w:tcPr>
-            <w:tcW w:w="492" w:type="dxa"/>
-            <w:tcBorders>
-              <w:top w:val="single" w:sz="4" w:space="0" w:color="auto"/>
-              <w:left w:val="single" w:sz="4" w:space="0" w:color="auto"/>
-              <w:bottom w:val="single" w:sz="4" w:space="0" w:color="auto"/>
-              <w:right w:val="single" w:sz="4" w:space="0" w:color="auto"/>
-            </w:tcBorders>
-            <w:shd w:val="clear" w:color="auto" w:fill="FDE9D9" w:themeFill="accent6" w:themeFillTint="33"/>
-          </w:tcPr>
-          <w:p>
-            <w:pPr>
-              <w:spacing w:after="0" w:line="240" w:lineRule="auto"/>
-              <w:jc w:val="center"/>
-              <w:rPr>
-                <w:rFonts w:cstheme="minorHAnsi"/>
-                <w:b/>
-              </w:rPr>
-            </w:pPr>
-            <w:hyperlink r:id="rId39" w:history="1">
-              <w:r>
-                <w:rPr>
-                  <w:rFonts w:cstheme="minorHAnsi"/>
-                  <w:b/>
-                  <w:sz w:val="20"/>
-                  <w:szCs w:val="20"/>
-                </w:rPr>
-                <w:t>33</w:t>
-              </w:r>
-            </w:hyperlink>
-          </w:p>
-        </w:tc>
-        <w:tc>
-          <w:tcPr>
-            <w:tcW w:w="1033" w:type="dxa"/>
-            <w:tcBorders>
-              <w:top w:val="single" w:sz="4" w:space="0" w:color="auto"/>
-              <w:left w:val="single" w:sz="4" w:space="0" w:color="auto"/>
-              <w:bottom w:val="single" w:sz="4" w:space="0" w:color="auto"/>
-              <w:right w:val="single" w:sz="4" w:space="0" w:color="auto"/>
-            </w:tcBorders>
-            <w:shd w:val="clear" w:color="auto" w:fill="FDE9D9" w:themeFill="accent6" w:themeFillTint="33"/>
-          </w:tcPr>
-          <w:p>
-            <w:pPr>
-              <w:spacing w:after="0" w:line="240" w:lineRule="auto"/>
-              <w:jc w:val="center"/>
-              <w:rPr>
-                <w:rFonts w:cstheme="minorHAnsi"/>
-                <w:bCs/>
-              </w:rPr>
-            </w:pPr>
-            <w:r>
-              <w:rPr>
-                <w:rFonts w:cstheme="minorHAnsi"/>
-                <w:bCs/>
-              </w:rPr>
-              <w:t>4/18-19</w:t>
-            </w:r>
-          </w:p>
-        </w:tc>
-        <w:tc>
-          <w:tcPr>
-            <w:tcW w:w="990" w:type="dxa"/>
-            <w:tcBorders>
-              <w:top w:val="single" w:sz="4" w:space="0" w:color="auto"/>
-              <w:left w:val="single" w:sz="4" w:space="0" w:color="auto"/>
-              <w:bottom w:val="single" w:sz="4" w:space="0" w:color="auto"/>
-              <w:right w:val="single" w:sz="4" w:space="0" w:color="auto"/>
-            </w:tcBorders>
-            <w:shd w:val="clear" w:color="auto" w:fill="FDE9D9" w:themeFill="accent6" w:themeFillTint="33"/>
-          </w:tcPr>
-          <w:p>
-            <w:pPr>
-              <w:spacing w:after="0" w:line="240" w:lineRule="auto"/>
-              <w:jc w:val="center"/>
-              <w:rPr>
-                <w:rFonts w:cstheme="minorHAnsi"/>
-              </w:rPr>
-            </w:pPr>
-          </w:p>
-        </w:tc>
-        <w:tc>
-          <w:tcPr>
-            <w:tcW w:w="4590" w:type="dxa"/>
-            <w:tcBorders>
-              <w:top w:val="single" w:sz="4" w:space="0" w:color="auto"/>
-              <w:left w:val="single" w:sz="4" w:space="0" w:color="auto"/>
-              <w:bottom w:val="single" w:sz="4" w:space="0" w:color="auto"/>
-              <w:right w:val="single" w:sz="4" w:space="0" w:color="auto"/>
-            </w:tcBorders>
-            <w:shd w:val="clear" w:color="auto" w:fill="FDE9D9" w:themeFill="accent6" w:themeFillTint="33"/>
-          </w:tcPr>
-          <w:p>
-            <w:pPr>
-              <w:spacing w:after="0" w:line="240" w:lineRule="auto"/>
               <w:rPr>
                 <w:rFonts w:cstheme="minorHAnsi"/>
               </w:rPr>
@@ -6415,6 +6341,155 @@
                 <w:t>onal Complexity - NP-Complete</w:t>
               </w:r>
             </w:hyperlink>
+          </w:p>
+        </w:tc>
+        <w:tc>
+          <w:tcPr>
+            <w:tcW w:w="2312" w:type="dxa"/>
+            <w:tcBorders>
+              <w:top w:val="single" w:sz="4" w:space="0" w:color="auto"/>
+              <w:left w:val="single" w:sz="4" w:space="0" w:color="auto"/>
+              <w:bottom w:val="single" w:sz="4" w:space="0" w:color="auto"/>
+              <w:right w:val="single" w:sz="4" w:space="0" w:color="auto"/>
+            </w:tcBorders>
+            <w:shd w:val="clear" w:color="auto" w:fill="FDE9D9" w:themeFill="accent6" w:themeFillTint="33"/>
+          </w:tcPr>
+          <w:p>
+            <w:pPr>
+              <w:spacing w:after="0" w:line="240" w:lineRule="auto"/>
+              <w:jc w:val="center"/>
+              <w:rPr>
+                <w:rFonts w:cstheme="minorHAnsi"/>
+                <w:bCs/>
+              </w:rPr>
+            </w:pPr>
+          </w:p>
+        </w:tc>
+      </w:tr>
+      <w:tr>
+        <w:trPr>
+          <w:trHeight w:val="188"/>
+          <w:jc w:val="center"/>
+        </w:trPr>
+        <w:tc>
+          <w:tcPr>
+            <w:tcW w:w="492" w:type="dxa"/>
+            <w:tcBorders>
+              <w:top w:val="single" w:sz="4" w:space="0" w:color="auto"/>
+              <w:left w:val="single" w:sz="4" w:space="0" w:color="auto"/>
+              <w:bottom w:val="single" w:sz="4" w:space="0" w:color="auto"/>
+              <w:right w:val="single" w:sz="4" w:space="0" w:color="auto"/>
+            </w:tcBorders>
+            <w:shd w:val="clear" w:color="auto" w:fill="FDE9D9" w:themeFill="accent6" w:themeFillTint="33"/>
+          </w:tcPr>
+          <w:p>
+            <w:pPr>
+              <w:spacing w:after="0" w:line="240" w:lineRule="auto"/>
+              <w:jc w:val="center"/>
+              <w:rPr>
+                <w:rFonts w:cstheme="minorHAnsi"/>
+                <w:b/>
+              </w:rPr>
+            </w:pPr>
+            <w:hyperlink r:id="rId41" w:history="1">
+              <w:r>
+                <w:rPr>
+                  <w:rFonts w:cstheme="minorHAnsi"/>
+                  <w:b/>
+                  <w:sz w:val="20"/>
+                  <w:szCs w:val="20"/>
+                </w:rPr>
+                <w:t>33</w:t>
+              </w:r>
+            </w:hyperlink>
+          </w:p>
+        </w:tc>
+        <w:tc>
+          <w:tcPr>
+            <w:tcW w:w="1033" w:type="dxa"/>
+            <w:tcBorders>
+              <w:top w:val="single" w:sz="4" w:space="0" w:color="auto"/>
+              <w:left w:val="single" w:sz="4" w:space="0" w:color="auto"/>
+              <w:bottom w:val="single" w:sz="4" w:space="0" w:color="auto"/>
+              <w:right w:val="single" w:sz="4" w:space="0" w:color="auto"/>
+            </w:tcBorders>
+            <w:shd w:val="clear" w:color="auto" w:fill="FDE9D9" w:themeFill="accent6" w:themeFillTint="33"/>
+          </w:tcPr>
+          <w:p>
+            <w:pPr>
+              <w:spacing w:after="0" w:line="240" w:lineRule="auto"/>
+              <w:jc w:val="center"/>
+              <w:rPr>
+                <w:rFonts w:cstheme="minorHAnsi"/>
+                <w:bCs/>
+              </w:rPr>
+            </w:pPr>
+            <w:r>
+              <w:rPr>
+                <w:rFonts w:cstheme="minorHAnsi"/>
+                <w:bCs/>
+              </w:rPr>
+              <w:t>4/18-19</w:t>
+            </w:r>
+          </w:p>
+        </w:tc>
+        <w:tc>
+          <w:tcPr>
+            <w:tcW w:w="990" w:type="dxa"/>
+            <w:tcBorders>
+              <w:top w:val="single" w:sz="4" w:space="0" w:color="auto"/>
+              <w:left w:val="single" w:sz="4" w:space="0" w:color="auto"/>
+              <w:bottom w:val="single" w:sz="4" w:space="0" w:color="auto"/>
+              <w:right w:val="single" w:sz="4" w:space="0" w:color="auto"/>
+            </w:tcBorders>
+            <w:shd w:val="clear" w:color="auto" w:fill="FDE9D9" w:themeFill="accent6" w:themeFillTint="33"/>
+          </w:tcPr>
+          <w:p>
+            <w:pPr>
+              <w:spacing w:after="0" w:line="240" w:lineRule="auto"/>
+              <w:jc w:val="center"/>
+              <w:rPr>
+                <w:rFonts w:cstheme="minorHAnsi"/>
+              </w:rPr>
+            </w:pPr>
+          </w:p>
+        </w:tc>
+        <w:tc>
+          <w:tcPr>
+            <w:tcW w:w="4590" w:type="dxa"/>
+            <w:tcBorders>
+              <w:top w:val="single" w:sz="4" w:space="0" w:color="auto"/>
+              <w:left w:val="single" w:sz="4" w:space="0" w:color="auto"/>
+              <w:bottom w:val="single" w:sz="4" w:space="0" w:color="auto"/>
+              <w:right w:val="single" w:sz="4" w:space="0" w:color="auto"/>
+            </w:tcBorders>
+            <w:shd w:val="clear" w:color="auto" w:fill="FDE9D9" w:themeFill="accent6" w:themeFillTint="33"/>
+          </w:tcPr>
+          <w:p>
+            <w:pPr>
+              <w:spacing w:after="0" w:line="240" w:lineRule="auto"/>
+              <w:rPr>
+                <w:rFonts w:cstheme="minorHAnsi"/>
+              </w:rPr>
+            </w:pPr>
+            <w:hyperlink r:id="rId42" w:history="1">
+              <w:r>
+                <w:rPr>
+                  <w:rFonts w:cstheme="minorHAnsi"/>
+                  <w:sz w:val="20"/>
+                  <w:szCs w:val="20"/>
+                </w:rPr>
+                <w:t>Computati</w:t>
+              </w:r>
+              <w:r>
+                <w:rPr>
+                  <w:rFonts w:cstheme="minorHAnsi"/>
+                  <w:sz w:val="20"/>
+                  <w:szCs w:val="20"/>
+                </w:rPr>
+                <w:t>onal Complexity - NP-Complete</w:t>
+              </w:r>
+            </w:hyperlink>
             <w:r>
               <w:rPr>
                 <w:rFonts w:cstheme="minorHAnsi"/>
@@ -6471,7 +6546,7 @@
                 <w:b/>
               </w:rPr>
             </w:pPr>
-            <w:hyperlink r:id="rId41" w:history="1">
+            <w:hyperlink r:id="rId43" w:history="1">
               <w:r>
                 <w:rPr>
                   <w:rFonts w:cstheme="minorHAnsi"/>
@@ -6615,7 +6690,7 @@
                 <w:b/>
               </w:rPr>
             </w:pPr>
-            <w:hyperlink r:id="rId42" w:history="1">
+            <w:hyperlink r:id="rId44" w:history="1">
               <w:r>
                 <w:rPr>
                   <w:rFonts w:cstheme="minorHAnsi"/>
@@ -6709,7 +6784,7 @@
                 <w:bCs/>
               </w:rPr>
             </w:pPr>
-            <w:hyperlink r:id="rId43" w:history="1">
+            <w:hyperlink r:id="rId45" w:history="1">
               <w:r>
                 <w:rPr>
                   <w:rFonts w:cstheme="minorHAnsi"/>
@@ -6820,7 +6895,7 @@
               <w:spacing w:after="0" w:line="240" w:lineRule="auto"/>
               <w:jc w:val="center"/>
             </w:pPr>
-            <w:hyperlink r:id="rId44" w:history="1">
+            <w:hyperlink r:id="rId46" w:history="1">
               <w:r>
                 <w:rPr>
                   <w:rFonts w:cstheme="minorHAnsi"/>
@@ -6906,7 +6981,7 @@
                 <w:bCs/>
               </w:rPr>
             </w:pPr>
-            <w:hyperlink r:id="rId45" w:history="1">
+            <w:hyperlink r:id="rId47" w:history="1">
               <w:r>
                 <w:rPr>
                   <w:rFonts w:cstheme="minorHAnsi"/>
@@ -6980,7 +7055,7 @@
               <w:spacing w:after="0" w:line="240" w:lineRule="auto"/>
               <w:jc w:val="center"/>
             </w:pPr>
-            <w:hyperlink r:id="rId46" w:history="1">
+            <w:hyperlink r:id="rId48" w:history="1">
               <w:r>
                 <w:rPr>
                   <w:rFonts w:cstheme="minorHAnsi"/>
@@ -7072,7 +7147,7 @@
                 <w:bCs/>
               </w:rPr>
             </w:pPr>
-            <w:hyperlink r:id="rId47" w:history="1">
+            <w:hyperlink r:id="rId49" w:history="1">
               <w:r>
                 <w:rPr>
                   <w:rFonts w:cstheme="minorHAnsi"/>
@@ -7138,7 +7213,7 @@
               <w:spacing w:after="0" w:line="240" w:lineRule="auto"/>
               <w:jc w:val="center"/>
             </w:pPr>
-            <w:hyperlink r:id="rId48" w:history="1">
+            <w:hyperlink r:id="rId50" w:history="1">
               <w:r>
                 <w:rPr>
                   <w:rFonts w:cstheme="minorHAnsi"/>
@@ -7306,7 +7381,7 @@
                 <w:b/>
               </w:rPr>
             </w:pPr>
-            <w:hyperlink r:id="rId49" w:history="1">
+            <w:hyperlink r:id="rId51" w:history="1">
               <w:r>
                 <w:rPr>
                   <w:rFonts w:cstheme="minorHAnsi"/>
@@ -7379,7 +7454,7 @@
                 <w:szCs w:val="20"/>
               </w:rPr>
             </w:pPr>
-            <w:hyperlink r:id="rId50" w:history="1">
+            <w:hyperlink r:id="rId52" w:history="1">
               <w:r>
                 <w:rPr>
                   <w:rFonts w:cstheme="minorHAnsi"/>
@@ -7674,7 +7749,7 @@
       </w:r>
     </w:p>
     <w:sectPr>
-      <w:headerReference w:type="default" r:id="rId51"/>
+      <w:headerReference w:type="default" r:id="rId53"/>
       <w:pgSz w:w="12240" w:h="15840"/>
       <w:pgMar w:top="1440" w:right="1440" w:bottom="1440" w:left="1440" w:header="720" w:footer="720" w:gutter="0"/>
       <w:cols w:space="720"/>
@@ -9806,6 +9881,28 @@
 </file>
 
 <file path=customXml/item1.xml><?xml version="1.0" encoding="utf-8"?>
+<p:properties xmlns:p="http://schemas.microsoft.com/office/2006/metadata/properties" xmlns:xsi="http://www.w3.org/2001/XMLSchema-instance" xmlns:pc="http://schemas.microsoft.com/office/infopath/2007/PartnerControls">
+  <documentManagement>
+    <_ip_UnifiedCompliancePolicyUIAction xmlns="http://schemas.microsoft.com/sharepoint/v3" xsi:nil="true"/>
+    <TaxCatchAll xmlns="56f87f42-bac6-49e2-b9d5-04744cb514ee" xsi:nil="true"/>
+    <lcf76f155ced4ddcb4097134ff3c332f xmlns="fcae3b96-bd14-4ee2-8386-a94084e60018">
+      <Terms xmlns="http://schemas.microsoft.com/office/infopath/2007/PartnerControls"/>
+    </lcf76f155ced4ddcb4097134ff3c332f>
+    <_ip_UnifiedCompliancePolicyProperties xmlns="http://schemas.microsoft.com/sharepoint/v3" xsi:nil="true"/>
+  </documentManagement>
+</p:properties>
+</file>
+
+<file path=customXml/item2.xml><?xml version="1.0" encoding="utf-8"?>
+<?mso-contentType ?>
+<FormTemplates xmlns="http://schemas.microsoft.com/sharepoint/v3/contenttype/forms">
+  <Display>DocumentLibraryForm</Display>
+  <Edit>DocumentLibraryForm</Edit>
+  <New>DocumentLibraryForm</New>
+</FormTemplates>
+</file>
+
+<file path=customXml/item3.xml><?xml version="1.0" encoding="utf-8"?>
 <ct:contentTypeSchema xmlns:ct="http://schemas.microsoft.com/office/2006/metadata/contentType" xmlns:ma="http://schemas.microsoft.com/office/2006/metadata/properties/metaAttributes" ct:_="" ma:_="" ma:contentTypeName="Document" ma:contentTypeID="0x0101006A7D154A9B6B4745A92074A700A40869" ma:contentTypeVersion="22" ma:contentTypeDescription="Create a new document." ma:contentTypeScope="" ma:versionID="5da3402f32b22156d9e83fdbab6cc438">
   <xsd:schema xmlns:xsd="http://www.w3.org/2001/XMLSchema" xmlns:xs="http://www.w3.org/2001/XMLSchema" xmlns:p="http://schemas.microsoft.com/office/2006/metadata/properties" xmlns:ns1="http://schemas.microsoft.com/sharepoint/v3" xmlns:ns2="fcae3b96-bd14-4ee2-8386-a94084e60018" xmlns:ns3="56f87f42-bac6-49e2-b9d5-04744cb514ee" targetNamespace="http://schemas.microsoft.com/office/2006/metadata/properties" ma:root="true" ma:fieldsID="e7934808661959789f03b693dba261bb" ns1:_="" ns2:_="" ns3:_="">
     <xsd:import namespace="http://schemas.microsoft.com/sharepoint/v3"/>
@@ -10071,29 +10168,27 @@
 </ct:contentTypeSchema>
 </file>
 
-<file path=customXml/item2.xml><?xml version="1.0" encoding="utf-8"?>
-<p:properties xmlns:p="http://schemas.microsoft.com/office/2006/metadata/properties" xmlns:xsi="http://www.w3.org/2001/XMLSchema-instance" xmlns:pc="http://schemas.microsoft.com/office/infopath/2007/PartnerControls">
-  <documentManagement>
-    <_ip_UnifiedCompliancePolicyUIAction xmlns="http://schemas.microsoft.com/sharepoint/v3" xsi:nil="true"/>
-    <TaxCatchAll xmlns="56f87f42-bac6-49e2-b9d5-04744cb514ee" xsi:nil="true"/>
-    <lcf76f155ced4ddcb4097134ff3c332f xmlns="fcae3b96-bd14-4ee2-8386-a94084e60018">
-      <Terms xmlns="http://schemas.microsoft.com/office/infopath/2007/PartnerControls"/>
-    </lcf76f155ced4ddcb4097134ff3c332f>
-    <_ip_UnifiedCompliancePolicyProperties xmlns="http://schemas.microsoft.com/sharepoint/v3" xsi:nil="true"/>
-  </documentManagement>
-</p:properties>
+<file path=customXml/itemProps1.xml><?xml version="1.0" encoding="utf-8"?>
+<ds:datastoreItem xmlns:ds="http://schemas.openxmlformats.org/officeDocument/2006/customXml" ds:itemID="{C0D3A390-07BE-4C70-8118-9C5AE0E4BFF0}">
+  <ds:schemaRefs>
+    <ds:schemaRef ds:uri="http://schemas.microsoft.com/office/2006/metadata/properties"/>
+    <ds:schemaRef ds:uri="http://schemas.microsoft.com/office/infopath/2007/PartnerControls"/>
+    <ds:schemaRef ds:uri="http://schemas.microsoft.com/sharepoint/v3"/>
+    <ds:schemaRef ds:uri="56f87f42-bac6-49e2-b9d5-04744cb514ee"/>
+    <ds:schemaRef ds:uri="fcae3b96-bd14-4ee2-8386-a94084e60018"/>
+  </ds:schemaRefs>
+</ds:datastoreItem>
 </file>
 
-<file path=customXml/item3.xml><?xml version="1.0" encoding="utf-8"?>
-<?mso-contentType ?>
-<FormTemplates xmlns="http://schemas.microsoft.com/sharepoint/v3/contenttype/forms">
-  <Display>DocumentLibraryForm</Display>
-  <Edit>DocumentLibraryForm</Edit>
-  <New>DocumentLibraryForm</New>
-</FormTemplates>
+<file path=customXml/itemProps2.xml><?xml version="1.0" encoding="utf-8"?>
+<ds:datastoreItem xmlns:ds="http://schemas.openxmlformats.org/officeDocument/2006/customXml" ds:itemID="{3EE48AAC-DBAA-4016-85FF-1E0E9B525960}">
+  <ds:schemaRefs>
+    <ds:schemaRef ds:uri="http://schemas.microsoft.com/sharepoint/v3/contenttype/forms"/>
+  </ds:schemaRefs>
+</ds:datastoreItem>
 </file>
 
-<file path=customXml/itemProps1.xml><?xml version="1.0" encoding="utf-8"?>
+<file path=customXml/itemProps3.xml><?xml version="1.0" encoding="utf-8"?>
 <ds:datastoreItem xmlns:ds="http://schemas.openxmlformats.org/officeDocument/2006/customXml" ds:itemID="{10198867-8A9A-40BA-BB73-8313552C61A0}">
   <ds:schemaRefs>
     <ds:schemaRef ds:uri="http://schemas.microsoft.com/office/2006/metadata/contentType"/>
@@ -10111,24 +10206,4 @@
     <ds:schemaRef ds:uri="http://schemas.microsoft.com/internal/obd"/>
   </ds:schemaRefs>
 </ds:datastoreItem>
-</file>
-
-<file path=customXml/itemProps2.xml><?xml version="1.0" encoding="utf-8"?>
-<ds:datastoreItem xmlns:ds="http://schemas.openxmlformats.org/officeDocument/2006/customXml" ds:itemID="{C0D3A390-07BE-4C70-8118-9C5AE0E4BFF0}">
-  <ds:schemaRefs>
-    <ds:schemaRef ds:uri="http://schemas.microsoft.com/office/2006/metadata/properties"/>
-    <ds:schemaRef ds:uri="http://schemas.microsoft.com/office/infopath/2007/PartnerControls"/>
-    <ds:schemaRef ds:uri="http://schemas.microsoft.com/sharepoint/v3"/>
-    <ds:schemaRef ds:uri="56f87f42-bac6-49e2-b9d5-04744cb514ee"/>
-    <ds:schemaRef ds:uri="fcae3b96-bd14-4ee2-8386-a94084e60018"/>
-  </ds:schemaRefs>
-</ds:datastoreItem>
-</file>
-
-<file path=customXml/itemProps3.xml><?xml version="1.0" encoding="utf-8"?>
-<ds:datastoreItem xmlns:ds="http://schemas.openxmlformats.org/officeDocument/2006/customXml" ds:itemID="{3EE48AAC-DBAA-4016-85FF-1E0E9B525960}">
-  <ds:schemaRefs>
-    <ds:schemaRef ds:uri="http://schemas.microsoft.com/sharepoint/v3/contenttype/forms"/>
-  </ds:schemaRefs>
-</ds:datastoreItem>
 </file>
</xml_diff>